<commit_message>
manuscript updates; git cache reset
</commit_message>
<xml_diff>
--- a/manuscript/output/appendix.docx
+++ b/manuscript/output/appendix.docx
@@ -13108,7 +13108,7 @@
       <w:r>
         <w:drawing>
           <wp:inline>
-            <wp:extent cx="5334000" cy="4267200"/>
+            <wp:extent cx="5943600" cy="4754880"/>
             <wp:effectExtent b="0" l="0" r="0" t="0"/>
             <wp:docPr descr="" title="" id="39" name="Picture"/>
             <a:graphic>
@@ -13129,7 +13129,7 @@
                   <pic:spPr bwMode="auto">
                     <a:xfrm>
                       <a:off x="0" y="0"/>
-                      <a:ext cx="5334000" cy="4267200"/>
+                      <a:ext cx="5943600" cy="4754880"/>
                     </a:xfrm>
                     <a:prstGeom prst="rect">
                       <a:avLst/>
@@ -13430,7 +13430,7 @@
       <w:r>
         <w:drawing>
           <wp:inline>
-            <wp:extent cx="5334000" cy="4267200"/>
+            <wp:extent cx="5943600" cy="4754880"/>
             <wp:effectExtent b="0" l="0" r="0" t="0"/>
             <wp:docPr descr="" title="" id="42" name="Picture"/>
             <a:graphic>
@@ -13451,7 +13451,7 @@
                   <pic:spPr bwMode="auto">
                     <a:xfrm>
                       <a:off x="0" y="0"/>
-                      <a:ext cx="5334000" cy="4267200"/>
+                      <a:ext cx="5943600" cy="4754880"/>
                     </a:xfrm>
                     <a:prstGeom prst="rect">
                       <a:avLst/>
@@ -14118,7 +14118,7 @@
       <w:r>
         <w:drawing>
           <wp:inline>
-            <wp:extent cx="5334000" cy="4267200"/>
+            <wp:extent cx="5943600" cy="4754880"/>
             <wp:effectExtent b="0" l="0" r="0" t="0"/>
             <wp:docPr descr="" title="" id="48" name="Picture"/>
             <a:graphic>
@@ -14139,7 +14139,7 @@
                   <pic:spPr bwMode="auto">
                     <a:xfrm>
                       <a:off x="0" y="0"/>
-                      <a:ext cx="5334000" cy="4267200"/>
+                      <a:ext cx="5943600" cy="4754880"/>
                     </a:xfrm>
                     <a:prstGeom prst="rect">
                       <a:avLst/>
@@ -14165,7 +14165,7 @@
       <w:r>
         <w:drawing>
           <wp:inline>
-            <wp:extent cx="5334000" cy="4267200"/>
+            <wp:extent cx="5943600" cy="4754880"/>
             <wp:effectExtent b="0" l="0" r="0" t="0"/>
             <wp:docPr descr="" title="" id="51" name="Picture"/>
             <a:graphic>
@@ -14186,7 +14186,7 @@
                   <pic:spPr bwMode="auto">
                     <a:xfrm>
                       <a:off x="0" y="0"/>
-                      <a:ext cx="5334000" cy="4267200"/>
+                      <a:ext cx="5943600" cy="4754880"/>
                     </a:xfrm>
                     <a:prstGeom prst="rect">
                       <a:avLst/>
@@ -14908,7 +14908,7 @@
       <w:r>
         <w:drawing>
           <wp:inline>
-            <wp:extent cx="5334000" cy="4267200"/>
+            <wp:extent cx="5943600" cy="4754880"/>
             <wp:effectExtent b="0" l="0" r="0" t="0"/>
             <wp:docPr descr="" title="" id="56" name="Picture"/>
             <a:graphic>
@@ -14929,7 +14929,7 @@
                   <pic:spPr bwMode="auto">
                     <a:xfrm>
                       <a:off x="0" y="0"/>
-                      <a:ext cx="5334000" cy="4267200"/>
+                      <a:ext cx="5943600" cy="4754880"/>
                     </a:xfrm>
                     <a:prstGeom prst="rect">
                       <a:avLst/>
@@ -14955,7 +14955,7 @@
       <w:r>
         <w:drawing>
           <wp:inline>
-            <wp:extent cx="5334000" cy="4267200"/>
+            <wp:extent cx="5943600" cy="4754880"/>
             <wp:effectExtent b="0" l="0" r="0" t="0"/>
             <wp:docPr descr="" title="" id="59" name="Picture"/>
             <a:graphic>
@@ -14976,7 +14976,7 @@
                   <pic:spPr bwMode="auto">
                     <a:xfrm>
                       <a:off x="0" y="0"/>
-                      <a:ext cx="5334000" cy="4267200"/>
+                      <a:ext cx="5943600" cy="4754880"/>
                     </a:xfrm>
                     <a:prstGeom prst="rect">
                       <a:avLst/>
@@ -18443,7 +18443,7 @@
             <w:r>
               <w:drawing>
                 <wp:inline>
-                  <wp:extent cx="5334000" cy="4267200"/>
+                  <wp:extent cx="5943600" cy="4754880"/>
                   <wp:effectExtent b="0" l="0" r="0" t="0"/>
                   <wp:docPr descr="" title="" id="64" name="Picture"/>
                   <a:graphic>
@@ -18464,7 +18464,7 @@
                         <pic:spPr bwMode="auto">
                           <a:xfrm>
                             <a:off x="0" y="0"/>
-                            <a:ext cx="5334000" cy="4267200"/>
+                            <a:ext cx="5943600" cy="4754880"/>
                           </a:xfrm>
                           <a:prstGeom prst="rect">
                             <a:avLst/>
@@ -18959,7 +18959,7 @@
             <w:r>
               <w:drawing>
                 <wp:inline>
-                  <wp:extent cx="5334000" cy="4364181"/>
+                  <wp:extent cx="5943600" cy="4862945"/>
                   <wp:effectExtent b="0" l="0" r="0" t="0"/>
                   <wp:docPr descr="" title="" id="68" name="Picture"/>
                   <a:graphic>
@@ -18980,7 +18980,7 @@
                         <pic:spPr bwMode="auto">
                           <a:xfrm>
                             <a:off x="0" y="0"/>
-                            <a:ext cx="5334000" cy="4364181"/>
+                            <a:ext cx="5943600" cy="4862945"/>
                           </a:xfrm>
                           <a:prstGeom prst="rect">
                             <a:avLst/>
@@ -19716,7 +19716,7 @@
             <w:r>
               <w:drawing>
                 <wp:inline>
-                  <wp:extent cx="5334000" cy="4267200"/>
+                  <wp:extent cx="5943600" cy="4754880"/>
                   <wp:effectExtent b="0" l="0" r="0" t="0"/>
                   <wp:docPr descr="" title="" id="72" name="Picture"/>
                   <a:graphic>
@@ -19737,7 +19737,7 @@
                         <pic:spPr bwMode="auto">
                           <a:xfrm>
                             <a:off x="0" y="0"/>
-                            <a:ext cx="5334000" cy="4267200"/>
+                            <a:ext cx="5943600" cy="4754880"/>
                           </a:xfrm>
                           <a:prstGeom prst="rect">
                             <a:avLst/>
@@ -23319,7 +23319,7 @@
       <w:r>
         <w:drawing>
           <wp:inline>
-            <wp:extent cx="5334000" cy="4267200"/>
+            <wp:extent cx="5943600" cy="4754880"/>
             <wp:effectExtent b="0" l="0" r="0" t="0"/>
             <wp:docPr descr="" title="" id="78" name="Picture"/>
             <a:graphic>
@@ -23340,7 +23340,7 @@
                   <pic:spPr bwMode="auto">
                     <a:xfrm>
                       <a:off x="0" y="0"/>
-                      <a:ext cx="5334000" cy="4267200"/>
+                      <a:ext cx="5943600" cy="4754880"/>
                     </a:xfrm>
                     <a:prstGeom prst="rect">
                       <a:avLst/>
@@ -24089,7 +24089,7 @@
       <w:r>
         <w:drawing>
           <wp:inline>
-            <wp:extent cx="5334000" cy="4267200"/>
+            <wp:extent cx="5943600" cy="4754880"/>
             <wp:effectExtent b="0" l="0" r="0" t="0"/>
             <wp:docPr descr="" title="" id="82" name="Picture"/>
             <a:graphic>
@@ -24110,7 +24110,7 @@
                   <pic:spPr bwMode="auto">
                     <a:xfrm>
                       <a:off x="0" y="0"/>
-                      <a:ext cx="5334000" cy="4267200"/>
+                      <a:ext cx="5943600" cy="4754880"/>
                     </a:xfrm>
                     <a:prstGeom prst="rect">
                       <a:avLst/>
@@ -24504,7 +24504,7 @@
       <w:r>
         <w:drawing>
           <wp:inline>
-            <wp:extent cx="5334000" cy="4267200"/>
+            <wp:extent cx="5943600" cy="4754880"/>
             <wp:effectExtent b="0" l="0" r="0" t="0"/>
             <wp:docPr descr="" title="" id="85" name="Picture"/>
             <a:graphic>
@@ -24525,7 +24525,7 @@
                   <pic:spPr bwMode="auto">
                     <a:xfrm>
                       <a:off x="0" y="0"/>
-                      <a:ext cx="5334000" cy="4267200"/>
+                      <a:ext cx="5943600" cy="4754880"/>
                     </a:xfrm>
                     <a:prstGeom prst="rect">
                       <a:avLst/>
@@ -24937,7 +24937,7 @@
       <w:r>
         <w:drawing>
           <wp:inline>
-            <wp:extent cx="5334000" cy="4267200"/>
+            <wp:extent cx="5943600" cy="4754880"/>
             <wp:effectExtent b="0" l="0" r="0" t="0"/>
             <wp:docPr descr="" title="" id="88" name="Picture"/>
             <a:graphic>
@@ -24958,7 +24958,7 @@
                   <pic:spPr bwMode="auto">
                     <a:xfrm>
                       <a:off x="0" y="0"/>
-                      <a:ext cx="5334000" cy="4267200"/>
+                      <a:ext cx="5943600" cy="4754880"/>
                     </a:xfrm>
                     <a:prstGeom prst="rect">
                       <a:avLst/>
@@ -25379,7 +25379,7 @@
       <w:r>
         <w:drawing>
           <wp:inline>
-            <wp:extent cx="5334000" cy="4267200"/>
+            <wp:extent cx="5943600" cy="4754880"/>
             <wp:effectExtent b="0" l="0" r="0" t="0"/>
             <wp:docPr descr="" title="" id="91" name="Picture"/>
             <a:graphic>
@@ -25400,7 +25400,7 @@
                   <pic:spPr bwMode="auto">
                     <a:xfrm>
                       <a:off x="0" y="0"/>
-                      <a:ext cx="5334000" cy="4267200"/>
+                      <a:ext cx="5943600" cy="4754880"/>
                     </a:xfrm>
                     <a:prstGeom prst="rect">
                       <a:avLst/>
@@ -26149,7 +26149,7 @@
       <w:r>
         <w:drawing>
           <wp:inline>
-            <wp:extent cx="5334000" cy="4267200"/>
+            <wp:extent cx="5943600" cy="4754880"/>
             <wp:effectExtent b="0" l="0" r="0" t="0"/>
             <wp:docPr descr="" title="" id="95" name="Picture"/>
             <a:graphic>
@@ -26170,7 +26170,7 @@
                   <pic:spPr bwMode="auto">
                     <a:xfrm>
                       <a:off x="0" y="0"/>
-                      <a:ext cx="5334000" cy="4267200"/>
+                      <a:ext cx="5943600" cy="4754880"/>
                     </a:xfrm>
                     <a:prstGeom prst="rect">
                       <a:avLst/>
@@ -26591,7 +26591,7 @@
       <w:r>
         <w:drawing>
           <wp:inline>
-            <wp:extent cx="5334000" cy="4267200"/>
+            <wp:extent cx="5943600" cy="4754880"/>
             <wp:effectExtent b="0" l="0" r="0" t="0"/>
             <wp:docPr descr="" title="" id="98" name="Picture"/>
             <a:graphic>
@@ -26612,7 +26612,7 @@
                   <pic:spPr bwMode="auto">
                     <a:xfrm>
                       <a:off x="0" y="0"/>
-                      <a:ext cx="5334000" cy="4267200"/>
+                      <a:ext cx="5943600" cy="4754880"/>
                     </a:xfrm>
                     <a:prstGeom prst="rect">
                       <a:avLst/>
@@ -27979,7 +27979,7 @@
             <w:r>
               <w:drawing>
                 <wp:inline>
-                  <wp:extent cx="5334000" cy="4364181"/>
+                  <wp:extent cx="5943600" cy="4862945"/>
                   <wp:effectExtent b="0" l="0" r="0" t="0"/>
                   <wp:docPr descr="" title="" id="102" name="Picture"/>
                   <a:graphic>
@@ -28000,7 +28000,7 @@
                         <pic:spPr bwMode="auto">
                           <a:xfrm>
                             <a:off x="0" y="0"/>
-                            <a:ext cx="5334000" cy="4364181"/>
+                            <a:ext cx="5943600" cy="4862945"/>
                           </a:xfrm>
                           <a:prstGeom prst="rect">
                             <a:avLst/>
@@ -29134,7 +29134,7 @@
             <w:r>
               <w:drawing>
                 <wp:inline>
-                  <wp:extent cx="5334000" cy="4849090"/>
+                  <wp:extent cx="5943600" cy="5403272"/>
                   <wp:effectExtent b="0" l="0" r="0" t="0"/>
                   <wp:docPr descr="" title="" id="106" name="Picture"/>
                   <a:graphic>
@@ -29155,7 +29155,7 @@
                         <pic:spPr bwMode="auto">
                           <a:xfrm>
                             <a:off x="0" y="0"/>
-                            <a:ext cx="5334000" cy="4849090"/>
+                            <a:ext cx="5943600" cy="5403272"/>
                           </a:xfrm>
                           <a:prstGeom prst="rect">
                             <a:avLst/>
@@ -29213,7 +29213,7 @@
             <w:r>
               <w:drawing>
                 <wp:inline>
-                  <wp:extent cx="5334000" cy="4849090"/>
+                  <wp:extent cx="5943600" cy="5403272"/>
                   <wp:effectExtent b="0" l="0" r="0" t="0"/>
                   <wp:docPr descr="" title="" id="110" name="Picture"/>
                   <a:graphic>
@@ -29234,7 +29234,7 @@
                         <pic:spPr bwMode="auto">
                           <a:xfrm>
                             <a:off x="0" y="0"/>
-                            <a:ext cx="5334000" cy="4849090"/>
+                            <a:ext cx="5943600" cy="5403272"/>
                           </a:xfrm>
                           <a:prstGeom prst="rect">
                             <a:avLst/>
@@ -29821,7 +29821,7 @@
             <w:r>
               <w:drawing>
                 <wp:inline>
-                  <wp:extent cx="5334000" cy="4267200"/>
+                  <wp:extent cx="5943600" cy="4754880"/>
                   <wp:effectExtent b="0" l="0" r="0" t="0"/>
                   <wp:docPr descr="" title="" id="116" name="Picture"/>
                   <a:graphic>
@@ -29842,7 +29842,7 @@
                         <pic:spPr bwMode="auto">
                           <a:xfrm>
                             <a:off x="0" y="0"/>
-                            <a:ext cx="5334000" cy="4267200"/>
+                            <a:ext cx="5943600" cy="4754880"/>
                           </a:xfrm>
                           <a:prstGeom prst="rect">
                             <a:avLst/>
@@ -29868,7 +29868,7 @@
             <w:r>
               <w:drawing>
                 <wp:inline>
-                  <wp:extent cx="5334000" cy="4267200"/>
+                  <wp:extent cx="5943600" cy="4754880"/>
                   <wp:effectExtent b="0" l="0" r="0" t="0"/>
                   <wp:docPr descr="" title="" id="119" name="Picture"/>
                   <a:graphic>
@@ -29889,7 +29889,7 @@
                         <pic:spPr bwMode="auto">
                           <a:xfrm>
                             <a:off x="0" y="0"/>
-                            <a:ext cx="5334000" cy="4267200"/>
+                            <a:ext cx="5943600" cy="4754880"/>
                           </a:xfrm>
                           <a:prstGeom prst="rect">
                             <a:avLst/>
@@ -30086,7 +30086,11 @@
     <w:bookmarkEnd w:id="124"/>
     <w:bookmarkEnd w:id="125"/>
     <w:bookmarkEnd w:id="126"/>
-    <w:sectPr/>
+    <w:sectPr>
+      <w:pgSz w:h="15840" w:w="12240"/>
+      <w:pgMar w:bottom="1440" w:footer="720" w:gutter="0" w:header="720" w:left="1440" w:right="1440" w:top="1440"/>
+      <w:cols w:space="720"/>
+    </w:sectPr>
   </w:body>
 </w:document>
 </file>
@@ -30115,7 +30119,296 @@
 </file>
 
 <file path=word/numbering.xml><?xml version="1.0" encoding="utf-8"?>
-<w:numbering xmlns:w="http://schemas.openxmlformats.org/wordprocessingml/2006/main">
+<w:numbering xmlns:aink="http://schemas.microsoft.com/office/drawing/2016/ink" xmlns:am3d="http://schemas.microsoft.com/office/drawing/2017/model3d" xmlns:cx="http://schemas.microsoft.com/office/drawing/2014/chartex" xmlns:cx1="http://schemas.microsoft.com/office/drawing/2015/9/8/chartex" xmlns:cx2="http://schemas.microsoft.com/office/drawing/2015/10/21/chartex" xmlns:cx3="http://schemas.microsoft.com/office/drawing/2016/5/9/chartex" xmlns:cx4="http://schemas.microsoft.com/office/drawing/2016/5/10/chartex" xmlns:cx5="http://schemas.microsoft.com/office/drawing/2016/5/11/chartex" xmlns:cx6="http://schemas.microsoft.com/office/drawing/2016/5/12/chartex" xmlns:cx7="http://schemas.microsoft.com/office/drawing/2016/5/13/chartex" xmlns:cx8="http://schemas.microsoft.com/office/drawing/2016/5/14/chartex" xmlns:m="http://schemas.openxmlformats.org/officeDocument/2006/math" xmlns:mc="http://schemas.openxmlformats.org/markup-compatibility/2006" xmlns:o="urn:schemas-microsoft-com:office:office" xmlns:oel="http://schemas.microsoft.com/office/2019/extlst" xmlns:r="http://schemas.openxmlformats.org/officeDocument/2006/relationships" xmlns:v="urn:schemas-microsoft-com:vml" xmlns:w="http://schemas.openxmlformats.org/wordprocessingml/2006/main" xmlns:w10="urn:schemas-microsoft-com:office:word" xmlns:w14="http://schemas.microsoft.com/office/word/2010/wordml" xmlns:w15="http://schemas.microsoft.com/office/word/2012/wordml" xmlns:w16="http://schemas.microsoft.com/office/word/2018/wordml" xmlns:w16cex="http://schemas.microsoft.com/office/word/2018/wordml/cex" xmlns:w16cid="http://schemas.microsoft.com/office/word/2016/wordml/cid" xmlns:w16du="http://schemas.microsoft.com/office/word/2023/wordml/word16du" xmlns:w16sdtdh="http://schemas.microsoft.com/office/word/2020/wordml/sdtdatahash" xmlns:w16se="http://schemas.microsoft.com/office/word/2015/wordml/symex" xmlns:wne="http://schemas.microsoft.com/office/word/2006/wordml" xmlns:wp="http://schemas.openxmlformats.org/drawingml/2006/wordprocessingDrawing" xmlns:wp14="http://schemas.microsoft.com/office/word/2010/wordprocessingDrawing" xmlns:wpc="http://schemas.microsoft.com/office/word/2010/wordprocessingCanvas" xmlns:wpg="http://schemas.microsoft.com/office/word/2010/wordprocessingGroup" xmlns:wpi="http://schemas.microsoft.com/office/word/2010/wordprocessingInk" xmlns:wps="http://schemas.microsoft.com/office/word/2010/wordprocessingShape" mc:Ignorable="w14 w15 w16se w16cid w16 w16cex w16sdtdh w16du wp14">
+  <w:abstractNum w15:restartNumberingAfterBreak="0" w:abstractNumId="0">
+    <w:nsid w:val="FFFFFF7C"/>
+    <w:multiLevelType w:val="singleLevel"/>
+    <w:tmpl w:val="FAFE9ABA"/>
+    <w:lvl w:ilvl="0">
+      <w:start w:val="1"/>
+      <w:numFmt w:val="decimal"/>
+      <w:lvlText w:val="%1."/>
+      <w:lvlJc w:val="left"/>
+      <w:pPr>
+        <w:tabs>
+          <w:tab w:pos="1800" w:val="num"/>
+        </w:tabs>
+        <w:ind w:hanging="360" w:left="1800"/>
+      </w:pPr>
+    </w:lvl>
+  </w:abstractNum>
+  <w:abstractNum w15:restartNumberingAfterBreak="0" w:abstractNumId="1">
+    <w:nsid w:val="FFFFFF7D"/>
+    <w:multiLevelType w:val="singleLevel"/>
+    <w:tmpl w:val="399C72BC"/>
+    <w:lvl w:ilvl="0">
+      <w:start w:val="1"/>
+      <w:numFmt w:val="decimal"/>
+      <w:lvlText w:val="%1."/>
+      <w:lvlJc w:val="left"/>
+      <w:pPr>
+        <w:tabs>
+          <w:tab w:pos="1440" w:val="num"/>
+        </w:tabs>
+        <w:ind w:hanging="360" w:left="1440"/>
+      </w:pPr>
+    </w:lvl>
+  </w:abstractNum>
+  <w:abstractNum w15:restartNumberingAfterBreak="0" w:abstractNumId="2">
+    <w:nsid w:val="FFFFFF7E"/>
+    <w:multiLevelType w:val="singleLevel"/>
+    <w:tmpl w:val="134E0EF6"/>
+    <w:lvl w:ilvl="0">
+      <w:start w:val="1"/>
+      <w:numFmt w:val="decimal"/>
+      <w:lvlText w:val="%1."/>
+      <w:lvlJc w:val="left"/>
+      <w:pPr>
+        <w:tabs>
+          <w:tab w:pos="1080" w:val="num"/>
+        </w:tabs>
+        <w:ind w:hanging="360" w:left="1080"/>
+      </w:pPr>
+    </w:lvl>
+  </w:abstractNum>
+  <w:abstractNum w15:restartNumberingAfterBreak="0" w:abstractNumId="3">
+    <w:nsid w:val="FFFFFF7F"/>
+    <w:multiLevelType w:val="singleLevel"/>
+    <w:tmpl w:val="503C8C3E"/>
+    <w:lvl w:ilvl="0">
+      <w:start w:val="1"/>
+      <w:numFmt w:val="decimal"/>
+      <w:lvlText w:val="%1."/>
+      <w:lvlJc w:val="left"/>
+      <w:pPr>
+        <w:tabs>
+          <w:tab w:pos="720" w:val="num"/>
+        </w:tabs>
+        <w:ind w:hanging="360" w:left="720"/>
+      </w:pPr>
+    </w:lvl>
+  </w:abstractNum>
+  <w:abstractNum w15:restartNumberingAfterBreak="0" w:abstractNumId="4">
+    <w:nsid w:val="FFFFFF80"/>
+    <w:multiLevelType w:val="singleLevel"/>
+    <w:tmpl w:val="62D64704"/>
+    <w:lvl w:ilvl="0">
+      <w:start w:val="1"/>
+      <w:numFmt w:val="bullet"/>
+      <w:lvlText w:val=""/>
+      <w:lvlJc w:val="left"/>
+      <w:pPr>
+        <w:tabs>
+          <w:tab w:pos="1800" w:val="num"/>
+        </w:tabs>
+        <w:ind w:hanging="360" w:left="1800"/>
+      </w:pPr>
+      <w:rPr>
+        <w:rFonts w:ascii="Symbol" w:hAnsi="Symbol" w:hint="default"/>
+      </w:rPr>
+    </w:lvl>
+  </w:abstractNum>
+  <w:abstractNum w15:restartNumberingAfterBreak="0" w:abstractNumId="5">
+    <w:nsid w:val="FFFFFF81"/>
+    <w:multiLevelType w:val="singleLevel"/>
+    <w:tmpl w:val="C46E51F6"/>
+    <w:lvl w:ilvl="0">
+      <w:start w:val="1"/>
+      <w:numFmt w:val="bullet"/>
+      <w:lvlText w:val=""/>
+      <w:lvlJc w:val="left"/>
+      <w:pPr>
+        <w:tabs>
+          <w:tab w:pos="1440" w:val="num"/>
+        </w:tabs>
+        <w:ind w:hanging="360" w:left="1440"/>
+      </w:pPr>
+      <w:rPr>
+        <w:rFonts w:ascii="Symbol" w:hAnsi="Symbol" w:hint="default"/>
+      </w:rPr>
+    </w:lvl>
+  </w:abstractNum>
+  <w:abstractNum w15:restartNumberingAfterBreak="0" w:abstractNumId="6">
+    <w:nsid w:val="FFFFFF82"/>
+    <w:multiLevelType w:val="singleLevel"/>
+    <w:tmpl w:val="9B5E0786"/>
+    <w:lvl w:ilvl="0">
+      <w:start w:val="1"/>
+      <w:numFmt w:val="bullet"/>
+      <w:lvlText w:val=""/>
+      <w:lvlJc w:val="left"/>
+      <w:pPr>
+        <w:tabs>
+          <w:tab w:pos="1080" w:val="num"/>
+        </w:tabs>
+        <w:ind w:hanging="360" w:left="1080"/>
+      </w:pPr>
+      <w:rPr>
+        <w:rFonts w:ascii="Symbol" w:hAnsi="Symbol" w:hint="default"/>
+      </w:rPr>
+    </w:lvl>
+  </w:abstractNum>
+  <w:abstractNum w15:restartNumberingAfterBreak="0" w:abstractNumId="7">
+    <w:nsid w:val="FFFFFF83"/>
+    <w:multiLevelType w:val="singleLevel"/>
+    <w:tmpl w:val="151895C0"/>
+    <w:lvl w:ilvl="0">
+      <w:start w:val="1"/>
+      <w:numFmt w:val="bullet"/>
+      <w:lvlText w:val=""/>
+      <w:lvlJc w:val="left"/>
+      <w:pPr>
+        <w:tabs>
+          <w:tab w:pos="720" w:val="num"/>
+        </w:tabs>
+        <w:ind w:hanging="360" w:left="720"/>
+      </w:pPr>
+      <w:rPr>
+        <w:rFonts w:ascii="Symbol" w:hAnsi="Symbol" w:hint="default"/>
+      </w:rPr>
+    </w:lvl>
+  </w:abstractNum>
+  <w:abstractNum w15:restartNumberingAfterBreak="0" w:abstractNumId="8">
+    <w:nsid w:val="FFFFFF88"/>
+    <w:multiLevelType w:val="singleLevel"/>
+    <w:tmpl w:val="9D9284A6"/>
+    <w:lvl w:ilvl="0">
+      <w:start w:val="1"/>
+      <w:numFmt w:val="decimal"/>
+      <w:lvlText w:val="%1."/>
+      <w:lvlJc w:val="left"/>
+      <w:pPr>
+        <w:tabs>
+          <w:tab w:pos="360" w:val="num"/>
+        </w:tabs>
+        <w:ind w:hanging="360" w:left="360"/>
+      </w:pPr>
+    </w:lvl>
+  </w:abstractNum>
+  <w:abstractNum w15:restartNumberingAfterBreak="0" w:abstractNumId="9">
+    <w:nsid w:val="FFFFFF89"/>
+    <w:multiLevelType w:val="singleLevel"/>
+    <w:tmpl w:val="801418FA"/>
+    <w:lvl w:ilvl="0">
+      <w:start w:val="1"/>
+      <w:numFmt w:val="bullet"/>
+      <w:lvlText w:val=""/>
+      <w:lvlJc w:val="left"/>
+      <w:pPr>
+        <w:tabs>
+          <w:tab w:pos="360" w:val="num"/>
+        </w:tabs>
+        <w:ind w:hanging="360" w:left="360"/>
+      </w:pPr>
+      <w:rPr>
+        <w:rFonts w:ascii="Symbol" w:hAnsi="Symbol" w:hint="default"/>
+      </w:rPr>
+    </w:lvl>
+  </w:abstractNum>
+  <w:abstractNum w15:restartNumberingAfterBreak="0" w:abstractNumId="10">
+    <w:nsid w:val="170CD2DE"/>
+    <w:multiLevelType w:val="multilevel"/>
+    <w:tmpl w:val="302EAA86"/>
+    <w:lvl w:ilvl="0">
+      <w:numFmt w:val="bullet"/>
+      <w:lvlText w:val=" "/>
+      <w:lvlJc w:val="left"/>
+      <w:pPr>
+        <w:tabs>
+          <w:tab w:pos="0" w:val="num"/>
+        </w:tabs>
+        <w:ind w:hanging="480" w:left="480"/>
+      </w:pPr>
+    </w:lvl>
+    <w:lvl w:ilvl="1">
+      <w:numFmt w:val="bullet"/>
+      <w:lvlText w:val=" "/>
+      <w:lvlJc w:val="left"/>
+      <w:pPr>
+        <w:tabs>
+          <w:tab w:pos="720" w:val="num"/>
+        </w:tabs>
+        <w:ind w:hanging="480" w:left="1200"/>
+      </w:pPr>
+    </w:lvl>
+    <w:lvl w:ilvl="2">
+      <w:numFmt w:val="bullet"/>
+      <w:lvlText w:val=" "/>
+      <w:lvlJc w:val="left"/>
+      <w:pPr>
+        <w:tabs>
+          <w:tab w:pos="1440" w:val="num"/>
+        </w:tabs>
+        <w:ind w:hanging="480" w:left="1920"/>
+      </w:pPr>
+    </w:lvl>
+    <w:lvl w:ilvl="3">
+      <w:numFmt w:val="bullet"/>
+      <w:lvlText w:val=" "/>
+      <w:lvlJc w:val="left"/>
+      <w:pPr>
+        <w:tabs>
+          <w:tab w:pos="2160" w:val="num"/>
+        </w:tabs>
+        <w:ind w:hanging="480" w:left="2640"/>
+      </w:pPr>
+    </w:lvl>
+    <w:lvl w:ilvl="4">
+      <w:numFmt w:val="bullet"/>
+      <w:lvlText w:val=" "/>
+      <w:lvlJc w:val="left"/>
+      <w:pPr>
+        <w:tabs>
+          <w:tab w:pos="2880" w:val="num"/>
+        </w:tabs>
+        <w:ind w:hanging="480" w:left="3360"/>
+      </w:pPr>
+    </w:lvl>
+    <w:lvl w:ilvl="5">
+      <w:numFmt w:val="bullet"/>
+      <w:lvlText w:val=" "/>
+      <w:lvlJc w:val="left"/>
+      <w:pPr>
+        <w:tabs>
+          <w:tab w:pos="3600" w:val="num"/>
+        </w:tabs>
+        <w:ind w:hanging="480" w:left="4080"/>
+      </w:pPr>
+    </w:lvl>
+    <w:lvl w:ilvl="6">
+      <w:numFmt w:val="bullet"/>
+      <w:lvlText w:val=" "/>
+      <w:lvlJc w:val="left"/>
+      <w:pPr>
+        <w:tabs>
+          <w:tab w:pos="4320" w:val="num"/>
+        </w:tabs>
+        <w:ind w:hanging="480" w:left="4800"/>
+      </w:pPr>
+    </w:lvl>
+    <w:lvl w:ilvl="7">
+      <w:numFmt w:val="bullet"/>
+      <w:lvlText w:val=" "/>
+      <w:lvlJc w:val="left"/>
+      <w:pPr>
+        <w:tabs>
+          <w:tab w:pos="5040" w:val="num"/>
+        </w:tabs>
+        <w:ind w:hanging="480" w:left="5520"/>
+      </w:pPr>
+    </w:lvl>
+    <w:lvl w:ilvl="8">
+      <w:numFmt w:val="bullet"/>
+      <w:lvlText w:val=" "/>
+      <w:lvlJc w:val="left"/>
+      <w:pPr>
+        <w:tabs>
+          <w:tab w:pos="5760" w:val="num"/>
+        </w:tabs>
+        <w:ind w:hanging="480" w:left="6240"/>
+      </w:pPr>
+    </w:lvl>
+  </w:abstractNum>
   <w:abstractNum w:abstractNumId="990">
     <w:nsid w:val="0000A990"/>
     <w:multiLevelType w:val="multilevel"/>
@@ -30532,6 +30825,39 @@
       </w:rPr>
     </w:lvl>
   </w:abstractNum>
+  <w:num w16cid:durableId="1697265735" w:numId="1">
+    <w:abstractNumId w:val="10"/>
+  </w:num>
+  <w:num w16cid:durableId="1621572318" w:numId="2">
+    <w:abstractNumId w:val="0"/>
+  </w:num>
+  <w:num w16cid:durableId="1698038869" w:numId="3">
+    <w:abstractNumId w:val="1"/>
+  </w:num>
+  <w:num w16cid:durableId="1816601568" w:numId="4">
+    <w:abstractNumId w:val="2"/>
+  </w:num>
+  <w:num w16cid:durableId="1549143319" w:numId="5">
+    <w:abstractNumId w:val="3"/>
+  </w:num>
+  <w:num w16cid:durableId="1923370611" w:numId="6">
+    <w:abstractNumId w:val="8"/>
+  </w:num>
+  <w:num w16cid:durableId="1712731999" w:numId="7">
+    <w:abstractNumId w:val="4"/>
+  </w:num>
+  <w:num w16cid:durableId="1199927662" w:numId="8">
+    <w:abstractNumId w:val="5"/>
+  </w:num>
+  <w:num w16cid:durableId="368116615" w:numId="9">
+    <w:abstractNumId w:val="6"/>
+  </w:num>
+  <w:num w16cid:durableId="1819230131" w:numId="10">
+    <w:abstractNumId w:val="7"/>
+  </w:num>
+  <w:num w16cid:durableId="666782604" w:numId="11">
+    <w:abstractNumId w:val="9"/>
+  </w:num>
   <w:num w:numId="1000">
     <w:abstractNumId w:val="990"/>
   </w:num>
@@ -30692,7 +31018,7 @@
 </file>
 
 <file path=word/styles.xml><?xml version="1.0" encoding="utf-8"?>
-<w:styles xmlns:r="http://schemas.openxmlformats.org/officeDocument/2006/relationships" xmlns:w="http://schemas.openxmlformats.org/wordprocessingml/2006/main">
+<w:styles xmlns:mc="http://schemas.openxmlformats.org/markup-compatibility/2006" xmlns:r="http://schemas.openxmlformats.org/officeDocument/2006/relationships" xmlns:w="http://schemas.openxmlformats.org/wordprocessingml/2006/main" xmlns:w14="http://schemas.microsoft.com/office/word/2010/wordml" xmlns:w15="http://schemas.microsoft.com/office/word/2012/wordml" xmlns:w16="http://schemas.microsoft.com/office/word/2018/wordml" xmlns:w16cex="http://schemas.microsoft.com/office/word/2018/wordml/cex" xmlns:w16cid="http://schemas.microsoft.com/office/word/2016/wordml/cid" xmlns:w16du="http://schemas.microsoft.com/office/word/2023/wordml/word16du" xmlns:w16sdtdh="http://schemas.microsoft.com/office/word/2020/wordml/sdtdatahash" xmlns:w16se="http://schemas.microsoft.com/office/word/2015/wordml/symex" mc:Ignorable="w14 w15 w16se w16cid w16 w16cex w16sdtdh w16du">
   <w:docDefaults>
     <w:rPrDefault>
       <w:rPr>
@@ -30708,18 +31034,566 @@
       </w:pPr>
     </w:pPrDefault>
   </w:docDefaults>
-  <w:latentStyles w:count="276" w:defLockedState="0" w:defQFormat="0" w:defSemiHidden="0" w:defUIPriority="0" w:defUnhideWhenUsed="0"/>
+  <w:latentStyles w:count="376" w:defLockedState="0" w:defQFormat="0" w:defSemiHidden="0" w:defUIPriority="0" w:defUnhideWhenUsed="0">
+    <w:lsdException w:name="heading 5" w:semiHidden="1" w:unhideWhenUsed="1"/>
+    <w:lsdException w:name="index 2" w:semiHidden="1" w:unhideWhenUsed="1"/>
+    <w:lsdException w:name="index 3" w:semiHidden="1" w:unhideWhenUsed="1"/>
+    <w:lsdException w:name="index 4" w:semiHidden="1" w:unhideWhenUsed="1"/>
+    <w:lsdException w:name="index 5" w:semiHidden="1" w:unhideWhenUsed="1"/>
+    <w:lsdException w:name="index 6" w:semiHidden="1" w:unhideWhenUsed="1"/>
+    <w:lsdException w:name="index 7" w:semiHidden="1" w:unhideWhenUsed="1"/>
+    <w:lsdException w:name="index 8" w:semiHidden="1" w:unhideWhenUsed="1"/>
+    <w:lsdException w:name="index 9" w:semiHidden="1" w:unhideWhenUsed="1"/>
+    <w:lsdException w:name="toc 1" w:semiHidden="1" w:unhideWhenUsed="1"/>
+    <w:lsdException w:name="toc 2" w:semiHidden="1" w:unhideWhenUsed="1"/>
+    <w:lsdException w:name="toc 3" w:semiHidden="1" w:unhideWhenUsed="1"/>
+    <w:lsdException w:name="toc 4" w:semiHidden="1" w:unhideWhenUsed="1"/>
+    <w:lsdException w:name="toc 5" w:semiHidden="1" w:unhideWhenUsed="1"/>
+    <w:lsdException w:name="toc 6" w:semiHidden="1" w:unhideWhenUsed="1"/>
+    <w:lsdException w:name="toc 7" w:semiHidden="1" w:unhideWhenUsed="1"/>
+    <w:lsdException w:name="toc 8" w:semiHidden="1" w:unhideWhenUsed="1"/>
+    <w:lsdException w:name="toc 9" w:semiHidden="1" w:unhideWhenUsed="1"/>
+    <w:lsdException w:name="Normal Indent" w:semiHidden="1" w:unhideWhenUsed="1"/>
+    <w:lsdException w:name="footnote text" w:semiHidden="1" w:unhideWhenUsed="1"/>
+    <w:lsdException w:name="annotation text" w:semiHidden="1" w:unhideWhenUsed="1"/>
+    <w:lsdException w:name="header" w:semiHidden="1" w:unhideWhenUsed="1"/>
+    <w:lsdException w:name="footer" w:semiHidden="1" w:unhideWhenUsed="1"/>
+    <w:lsdException w:name="index heading" w:semiHidden="1" w:unhideWhenUsed="1"/>
+    <w:lsdException w:name="caption" w:semiHidden="1" w:unhideWhenUsed="1"/>
+    <w:lsdException w:name="table of figures" w:semiHidden="1" w:unhideWhenUsed="1"/>
+    <w:lsdException w:name="envelope address" w:semiHidden="1" w:unhideWhenUsed="1"/>
+    <w:lsdException w:name="envelope return" w:semiHidden="1" w:unhideWhenUsed="1"/>
+    <w:lsdException w:name="footnote reference" w:semiHidden="1" w:unhideWhenUsed="1"/>
+    <w:lsdException w:name="annotation reference" w:semiHidden="1" w:unhideWhenUsed="1"/>
+    <w:lsdException w:name="line number" w:semiHidden="1" w:unhideWhenUsed="1"/>
+    <w:lsdException w:name="page number" w:semiHidden="1" w:unhideWhenUsed="1"/>
+    <w:lsdException w:name="endnote reference" w:semiHidden="1" w:unhideWhenUsed="1"/>
+    <w:lsdException w:name="endnote text" w:semiHidden="1" w:unhideWhenUsed="1"/>
+    <w:lsdException w:name="table of authorities" w:semiHidden="1" w:unhideWhenUsed="1"/>
+    <w:lsdException w:name="macro" w:semiHidden="1" w:unhideWhenUsed="1"/>
+    <w:lsdException w:name="toa heading" w:semiHidden="1" w:unhideWhenUsed="1"/>
+    <w:lsdException w:name="List" w:semiHidden="1" w:unhideWhenUsed="1"/>
+    <w:lsdException w:name="List Bullet" w:semiHidden="1" w:unhideWhenUsed="1"/>
+    <w:lsdException w:name="List Number" w:semiHidden="1" w:unhideWhenUsed="1"/>
+    <w:lsdException w:name="List 2" w:semiHidden="1" w:unhideWhenUsed="1"/>
+    <w:lsdException w:name="List 3" w:semiHidden="1" w:unhideWhenUsed="1"/>
+    <w:lsdException w:name="List 4" w:semiHidden="1" w:unhideWhenUsed="1"/>
+    <w:lsdException w:name="List Bullet 2" w:semiHidden="1" w:unhideWhenUsed="1"/>
+    <w:lsdException w:name="List Bullet 3" w:semiHidden="1" w:unhideWhenUsed="1"/>
+    <w:lsdException w:name="List Number 2" w:semiHidden="1" w:unhideWhenUsed="1"/>
+    <w:lsdException w:name="List Number 3" w:semiHidden="1" w:unhideWhenUsed="1"/>
+    <w:lsdException w:name="List Number 4" w:semiHidden="1" w:unhideWhenUsed="1"/>
+    <w:lsdException w:name="List Number 5" w:semiHidden="1" w:unhideWhenUsed="1"/>
+    <w:lsdException w:name="Closing" w:semiHidden="1" w:unhideWhenUsed="1"/>
+    <w:lsdException w:name="Signature" w:semiHidden="1" w:unhideWhenUsed="1"/>
+    <w:lsdException w:name="Default Paragraph Font" w:semiHidden="1" w:unhideWhenUsed="1"/>
+    <w:lsdException w:name="Body Text" w:semiHidden="1" w:unhideWhenUsed="1"/>
+    <w:lsdException w:name="Body Text Indent" w:semiHidden="1" w:unhideWhenUsed="1"/>
+    <w:lsdException w:name="List Continue" w:semiHidden="1" w:unhideWhenUsed="1"/>
+    <w:lsdException w:name="List Continue 2" w:semiHidden="1" w:unhideWhenUsed="1"/>
+    <w:lsdException w:name="List Continue 3" w:semiHidden="1" w:unhideWhenUsed="1"/>
+    <w:lsdException w:name="List Continue 4" w:semiHidden="1" w:unhideWhenUsed="1"/>
+    <w:lsdException w:name="List Continue 5" w:semiHidden="1" w:unhideWhenUsed="1"/>
+    <w:lsdException w:name="Message Header" w:semiHidden="1" w:unhideWhenUsed="1"/>
+    <w:lsdException w:name="Salutation" w:semiHidden="1" w:unhideWhenUsed="1"/>
+    <w:lsdException w:name="Date" w:semiHidden="1" w:unhideWhenUsed="1"/>
+    <w:lsdException w:name="Body Text First Indent" w:semiHidden="1" w:unhideWhenUsed="1"/>
+    <w:lsdException w:name="Body Text Indent 2" w:semiHidden="1" w:unhideWhenUsed="1"/>
+    <w:lsdException w:name="Body Text Indent 3" w:semiHidden="1" w:unhideWhenUsed="1"/>
+    <w:lsdException w:name="Block Text" w:semiHidden="1" w:unhideWhenUsed="1"/>
+    <w:lsdException w:name="Hyperlink" w:semiHidden="1" w:unhideWhenUsed="1"/>
+    <w:lsdException w:name="FollowedHyperlink" w:semiHidden="1" w:unhideWhenUsed="1"/>
+    <w:lsdException w:name="Document Map" w:semiHidden="1" w:unhideWhenUsed="1"/>
+    <w:lsdException w:name="Plain Text" w:semiHidden="1" w:unhideWhenUsed="1"/>
+    <w:lsdException w:name="E-mail Signature" w:semiHidden="1" w:unhideWhenUsed="1"/>
+    <w:lsdException w:name="HTML Top of Form" w:semiHidden="1" w:unhideWhenUsed="1"/>
+    <w:lsdException w:name="HTML Bottom of Form" w:semiHidden="1" w:unhideWhenUsed="1"/>
+    <w:lsdException w:name="Normal (Web)" w:semiHidden="1" w:unhideWhenUsed="1"/>
+    <w:lsdException w:name="HTML Acronym" w:semiHidden="1" w:unhideWhenUsed="1"/>
+    <w:lsdException w:name="HTML Address" w:semiHidden="1" w:unhideWhenUsed="1"/>
+    <w:lsdException w:name="HTML Cite" w:semiHidden="1" w:unhideWhenUsed="1"/>
+    <w:lsdException w:name="HTML Code" w:semiHidden="1" w:unhideWhenUsed="1"/>
+    <w:lsdException w:name="HTML Definition" w:semiHidden="1" w:unhideWhenUsed="1"/>
+    <w:lsdException w:name="HTML Keyboard" w:semiHidden="1" w:unhideWhenUsed="1"/>
+    <w:lsdException w:name="HTML Preformatted" w:semiHidden="1" w:unhideWhenUsed="1"/>
+    <w:lsdException w:name="HTML Sample" w:semiHidden="1" w:unhideWhenUsed="1"/>
+    <w:lsdException w:name="HTML Typewriter" w:semiHidden="1" w:unhideWhenUsed="1"/>
+    <w:lsdException w:name="HTML Variable" w:semiHidden="1" w:unhideWhenUsed="1"/>
+    <w:lsdException w:name="Normal Table" w:semiHidden="1" w:unhideWhenUsed="1"/>
+    <w:lsdException w:name="annotation subject" w:semiHidden="1" w:unhideWhenUsed="1"/>
+    <w:lsdException w:name="No List" w:semiHidden="1" w:unhideWhenUsed="1"/>
+    <w:lsdException w:name="Outline List 1" w:semiHidden="1" w:unhideWhenUsed="1"/>
+    <w:lsdException w:name="Outline List 2" w:semiHidden="1" w:unhideWhenUsed="1"/>
+    <w:lsdException w:name="Outline List 3" w:semiHidden="1" w:unhideWhenUsed="1"/>
+    <w:lsdException w:name="Table Simple 1" w:semiHidden="1" w:unhideWhenUsed="1"/>
+    <w:lsdException w:name="Table Simple 2" w:semiHidden="1" w:unhideWhenUsed="1"/>
+    <w:lsdException w:name="Table Simple 3" w:semiHidden="1" w:unhideWhenUsed="1"/>
+    <w:lsdException w:name="Table Classic 1" w:semiHidden="1" w:unhideWhenUsed="1"/>
+    <w:lsdException w:name="Table Classic 2" w:semiHidden="1" w:unhideWhenUsed="1"/>
+    <w:lsdException w:name="Table Classic 3" w:semiHidden="1" w:unhideWhenUsed="1"/>
+    <w:lsdException w:name="Table Classic 4" w:semiHidden="1" w:unhideWhenUsed="1"/>
+    <w:lsdException w:name="Table Colorful 1" w:semiHidden="1" w:unhideWhenUsed="1"/>
+    <w:lsdException w:name="Table Colorful 2" w:semiHidden="1" w:unhideWhenUsed="1"/>
+    <w:lsdException w:name="Table Colorful 3" w:semiHidden="1" w:unhideWhenUsed="1"/>
+    <w:lsdException w:name="Table Columns 1" w:semiHidden="1" w:unhideWhenUsed="1"/>
+    <w:lsdException w:name="Table Columns 2" w:semiHidden="1" w:unhideWhenUsed="1"/>
+    <w:lsdException w:name="Table Columns 3" w:semiHidden="1" w:unhideWhenUsed="1"/>
+    <w:lsdException w:name="Table Columns 4" w:semiHidden="1" w:unhideWhenUsed="1"/>
+    <w:lsdException w:name="Table Columns 5" w:semiHidden="1" w:unhideWhenUsed="1"/>
+    <w:lsdException w:name="Table Grid 1" w:semiHidden="1" w:unhideWhenUsed="1"/>
+    <w:lsdException w:name="Table Grid 2" w:semiHidden="1" w:unhideWhenUsed="1"/>
+    <w:lsdException w:name="Table Grid 3" w:semiHidden="1" w:unhideWhenUsed="1"/>
+    <w:lsdException w:name="Table Grid 4" w:semiHidden="1" w:unhideWhenUsed="1"/>
+    <w:lsdException w:name="Table Grid 5" w:semiHidden="1" w:unhideWhenUsed="1"/>
+    <w:lsdException w:name="Table Grid 6" w:semiHidden="1" w:unhideWhenUsed="1"/>
+    <w:lsdException w:name="Table Grid 7" w:semiHidden="1" w:unhideWhenUsed="1"/>
+    <w:lsdException w:name="Table Grid 8" w:semiHidden="1" w:unhideWhenUsed="1"/>
+    <w:lsdException w:name="Table List 1" w:semiHidden="1" w:unhideWhenUsed="1"/>
+    <w:lsdException w:name="Table List 2" w:semiHidden="1" w:unhideWhenUsed="1"/>
+    <w:lsdException w:name="Table List 3" w:semiHidden="1" w:unhideWhenUsed="1"/>
+    <w:lsdException w:name="Table List 4" w:semiHidden="1" w:unhideWhenUsed="1"/>
+    <w:lsdException w:name="Table List 5" w:semiHidden="1" w:unhideWhenUsed="1"/>
+    <w:lsdException w:name="Table List 6" w:semiHidden="1" w:unhideWhenUsed="1"/>
+    <w:lsdException w:name="Table List 7" w:semiHidden="1" w:unhideWhenUsed="1"/>
+    <w:lsdException w:name="Table List 8" w:semiHidden="1" w:unhideWhenUsed="1"/>
+    <w:lsdException w:name="Table 3D effects 1" w:semiHidden="1" w:unhideWhenUsed="1"/>
+    <w:lsdException w:name="Table 3D effects 2" w:semiHidden="1" w:unhideWhenUsed="1"/>
+    <w:lsdException w:name="Table 3D effects 3" w:semiHidden="1" w:unhideWhenUsed="1"/>
+    <w:lsdException w:name="Table Contemporary" w:semiHidden="1" w:unhideWhenUsed="1"/>
+    <w:lsdException w:name="Table Elegant" w:semiHidden="1" w:unhideWhenUsed="1"/>
+    <w:lsdException w:name="Table Professional" w:semiHidden="1" w:unhideWhenUsed="1"/>
+    <w:lsdException w:name="Table Subtle 1" w:semiHidden="1" w:unhideWhenUsed="1"/>
+    <w:lsdException w:name="Table Subtle 2" w:semiHidden="1" w:unhideWhenUsed="1"/>
+    <w:lsdException w:name="Table Web 1" w:semiHidden="1" w:unhideWhenUsed="1"/>
+    <w:lsdException w:name="Table Web 2" w:semiHidden="1" w:unhideWhenUsed="1"/>
+    <w:lsdException w:name="Table Web 3" w:semiHidden="1" w:unhideWhenUsed="1"/>
+    <w:lsdException w:name="Balloon Text" w:semiHidden="1" w:unhideWhenUsed="1"/>
+    <w:lsdException w:name="Table Theme" w:semiHidden="1" w:unhideWhenUsed="1"/>
+    <w:lsdException w:name="Placeholder Text" w:semiHidden="1"/>
+    <w:lsdException w:name="Light Shading"/>
+    <w:lsdException w:name="Light List"/>
+    <w:lsdException w:name="Light Grid"/>
+    <w:lsdException w:name="Medium Shading 1"/>
+    <w:lsdException w:name="Medium Shading 2"/>
+    <w:lsdException w:name="Medium List 1"/>
+    <w:lsdException w:name="Medium List 2"/>
+    <w:lsdException w:name="Medium Grid 1"/>
+    <w:lsdException w:name="Medium Grid 2"/>
+    <w:lsdException w:name="Medium Grid 3"/>
+    <w:lsdException w:name="Dark List"/>
+    <w:lsdException w:name="Colorful Shading"/>
+    <w:lsdException w:name="Colorful List"/>
+    <w:lsdException w:name="Colorful Grid"/>
+    <w:lsdException w:name="Light Shading Accent 1"/>
+    <w:lsdException w:name="Light List Accent 1"/>
+    <w:lsdException w:name="Light Grid Accent 1"/>
+    <w:lsdException w:name="Medium Shading 1 Accent 1"/>
+    <w:lsdException w:name="Medium Shading 2 Accent 1"/>
+    <w:lsdException w:name="Medium List 1 Accent 1"/>
+    <w:lsdException w:name="Revision" w:semiHidden="1"/>
+    <w:lsdException w:name="Medium List 2 Accent 1"/>
+    <w:lsdException w:name="Medium Grid 1 Accent 1"/>
+    <w:lsdException w:name="Medium Grid 2 Accent 1"/>
+    <w:lsdException w:name="Medium Grid 3 Accent 1"/>
+    <w:lsdException w:name="Dark List Accent 1"/>
+    <w:lsdException w:name="Colorful Shading Accent 1"/>
+    <w:lsdException w:name="Colorful List Accent 1"/>
+    <w:lsdException w:name="Colorful Grid Accent 1"/>
+    <w:lsdException w:name="Light Shading Accent 2"/>
+    <w:lsdException w:name="Light List Accent 2"/>
+    <w:lsdException w:name="Light Grid Accent 2"/>
+    <w:lsdException w:name="Medium Shading 1 Accent 2"/>
+    <w:lsdException w:name="Medium Shading 2 Accent 2"/>
+    <w:lsdException w:name="Medium List 1 Accent 2"/>
+    <w:lsdException w:name="Medium List 2 Accent 2"/>
+    <w:lsdException w:name="Medium Grid 1 Accent 2"/>
+    <w:lsdException w:name="Medium Grid 2 Accent 2"/>
+    <w:lsdException w:name="Medium Grid 3 Accent 2"/>
+    <w:lsdException w:name="Dark List Accent 2"/>
+    <w:lsdException w:name="Colorful Shading Accent 2"/>
+    <w:lsdException w:name="Colorful List Accent 2"/>
+    <w:lsdException w:name="Colorful Grid Accent 2"/>
+    <w:lsdException w:name="Light Shading Accent 3"/>
+    <w:lsdException w:name="Light List Accent 3"/>
+    <w:lsdException w:name="Light Grid Accent 3"/>
+    <w:lsdException w:name="Medium Shading 1 Accent 3"/>
+    <w:lsdException w:name="Medium Shading 2 Accent 3"/>
+    <w:lsdException w:name="Medium List 1 Accent 3"/>
+    <w:lsdException w:name="Medium List 2 Accent 3"/>
+    <w:lsdException w:name="Medium Grid 1 Accent 3"/>
+    <w:lsdException w:name="Medium Grid 2 Accent 3"/>
+    <w:lsdException w:name="Medium Grid 3 Accent 3"/>
+    <w:lsdException w:name="Dark List Accent 3"/>
+    <w:lsdException w:name="Colorful Shading Accent 3"/>
+    <w:lsdException w:name="Colorful List Accent 3"/>
+    <w:lsdException w:name="Colorful Grid Accent 3"/>
+    <w:lsdException w:name="Light Shading Accent 4"/>
+    <w:lsdException w:name="Light List Accent 4"/>
+    <w:lsdException w:name="Light Grid Accent 4"/>
+    <w:lsdException w:name="Medium Shading 1 Accent 4"/>
+    <w:lsdException w:name="Medium Shading 2 Accent 4"/>
+    <w:lsdException w:name="Medium List 1 Accent 4"/>
+    <w:lsdException w:name="Medium List 2 Accent 4"/>
+    <w:lsdException w:name="Medium Grid 1 Accent 4"/>
+    <w:lsdException w:name="Medium Grid 2 Accent 4"/>
+    <w:lsdException w:name="Medium Grid 3 Accent 4"/>
+    <w:lsdException w:name="Dark List Accent 4"/>
+    <w:lsdException w:name="Colorful Shading Accent 4"/>
+    <w:lsdException w:name="Colorful List Accent 4"/>
+    <w:lsdException w:name="Colorful Grid Accent 4"/>
+    <w:lsdException w:name="Light Shading Accent 5"/>
+    <w:lsdException w:name="Light List Accent 5"/>
+    <w:lsdException w:name="Light Grid Accent 5"/>
+    <w:lsdException w:name="Medium Shading 1 Accent 5"/>
+    <w:lsdException w:name="Medium Shading 2 Accent 5"/>
+    <w:lsdException w:name="Medium List 1 Accent 5"/>
+    <w:lsdException w:name="Medium List 2 Accent 5"/>
+    <w:lsdException w:name="Medium Grid 1 Accent 5"/>
+    <w:lsdException w:name="Medium Grid 2 Accent 5"/>
+    <w:lsdException w:name="Medium Grid 3 Accent 5"/>
+    <w:lsdException w:name="Dark List Accent 5"/>
+    <w:lsdException w:name="Colorful Shading Accent 5"/>
+    <w:lsdException w:name="Colorful List Accent 5"/>
+    <w:lsdException w:name="Colorful Grid Accent 5"/>
+    <w:lsdException w:name="Light Shading Accent 6"/>
+    <w:lsdException w:name="Light List Accent 6"/>
+    <w:lsdException w:name="Light Grid Accent 6"/>
+    <w:lsdException w:name="Medium Shading 1 Accent 6"/>
+    <w:lsdException w:name="Medium Shading 2 Accent 6"/>
+    <w:lsdException w:name="Medium List 1 Accent 6"/>
+    <w:lsdException w:name="Medium List 2 Accent 6"/>
+    <w:lsdException w:name="Medium Grid 1 Accent 6"/>
+    <w:lsdException w:name="Medium Grid 2 Accent 6"/>
+    <w:lsdException w:name="Medium Grid 3 Accent 6"/>
+    <w:lsdException w:name="Dark List Accent 6"/>
+    <w:lsdException w:name="Colorful Shading Accent 6"/>
+    <w:lsdException w:name="Colorful List Accent 6"/>
+    <w:lsdException w:name="Colorful Grid Accent 6"/>
+    <w:lsdException w:name="Bibliography" w:semiHidden="1" w:unhideWhenUsed="1"/>
+    <w:lsdException w:name="TOC Heading" w:semiHidden="1" w:unhideWhenUsed="1"/>
+    <w:lsdException w:name="Grid Table 4" w:uiPriority="49"/>
+    <w:lsdException w:name="Grid Table 5 Dark" w:uiPriority="50"/>
+    <w:lsdException w:name="Grid Table 6 Colorful" w:uiPriority="51"/>
+    <w:lsdException w:name="Grid Table 7 Colorful" w:uiPriority="52"/>
+    <w:lsdException w:name="Grid Table 1 Light Accent 1" w:uiPriority="46"/>
+    <w:lsdException w:name="Grid Table 2 Accent 1" w:uiPriority="47"/>
+    <w:lsdException w:name="Grid Table 3 Accent 1" w:uiPriority="48"/>
+    <w:lsdException w:name="Grid Table 4 Accent 1" w:uiPriority="49"/>
+    <w:lsdException w:name="Grid Table 5 Dark Accent 1" w:uiPriority="50"/>
+    <w:lsdException w:name="Grid Table 6 Colorful Accent 1" w:uiPriority="51"/>
+    <w:lsdException w:name="Grid Table 7 Colorful Accent 1" w:uiPriority="52"/>
+    <w:lsdException w:name="Grid Table 1 Light Accent 2" w:uiPriority="46"/>
+    <w:lsdException w:name="Grid Table 2 Accent 2" w:uiPriority="47"/>
+    <w:lsdException w:name="Grid Table 3 Accent 2" w:uiPriority="48"/>
+    <w:lsdException w:name="Grid Table 4 Accent 2" w:uiPriority="49"/>
+    <w:lsdException w:name="Grid Table 5 Dark Accent 2" w:uiPriority="50"/>
+    <w:lsdException w:name="Grid Table 6 Colorful Accent 2" w:uiPriority="51"/>
+    <w:lsdException w:name="Grid Table 7 Colorful Accent 2" w:uiPriority="52"/>
+    <w:lsdException w:name="Grid Table 1 Light Accent 3" w:uiPriority="46"/>
+    <w:lsdException w:name="Grid Table 2 Accent 3" w:uiPriority="47"/>
+    <w:lsdException w:name="Grid Table 3 Accent 3" w:uiPriority="48"/>
+    <w:lsdException w:name="Grid Table 4 Accent 3" w:uiPriority="49"/>
+    <w:lsdException w:name="Grid Table 5 Dark Accent 3" w:uiPriority="50"/>
+    <w:lsdException w:name="Grid Table 6 Colorful Accent 3" w:uiPriority="51"/>
+    <w:lsdException w:name="Grid Table 7 Colorful Accent 3" w:uiPriority="52"/>
+    <w:lsdException w:name="Grid Table 1 Light Accent 4" w:uiPriority="46"/>
+    <w:lsdException w:name="Grid Table 2 Accent 4" w:uiPriority="47"/>
+    <w:lsdException w:name="Grid Table 3 Accent 4" w:uiPriority="48"/>
+    <w:lsdException w:name="Grid Table 4 Accent 4" w:uiPriority="49"/>
+    <w:lsdException w:name="Grid Table 5 Dark Accent 4" w:uiPriority="50"/>
+    <w:lsdException w:name="Grid Table 6 Colorful Accent 4" w:uiPriority="51"/>
+    <w:lsdException w:name="Grid Table 7 Colorful Accent 4" w:uiPriority="52"/>
+    <w:lsdException w:name="Grid Table 1 Light Accent 5" w:uiPriority="46"/>
+    <w:lsdException w:name="Grid Table 2 Accent 5" w:uiPriority="47"/>
+    <w:lsdException w:name="Grid Table 3 Accent 5" w:uiPriority="48"/>
+    <w:lsdException w:name="Grid Table 4 Accent 5" w:uiPriority="49"/>
+    <w:lsdException w:name="Grid Table 5 Dark Accent 5" w:uiPriority="50"/>
+    <w:lsdException w:name="Grid Table 6 Colorful Accent 5" w:uiPriority="51"/>
+    <w:lsdException w:name="Grid Table 7 Colorful Accent 5" w:uiPriority="52"/>
+    <w:lsdException w:name="Grid Table 1 Light Accent 6" w:uiPriority="46"/>
+    <w:lsdException w:name="Grid Table 2 Accent 6" w:uiPriority="47"/>
+    <w:lsdException w:name="Grid Table 3 Accent 6" w:uiPriority="48"/>
+    <w:lsdException w:name="Grid Table 4 Accent 6" w:uiPriority="49"/>
+    <w:lsdException w:name="Grid Table 5 Dark Accent 6" w:uiPriority="50"/>
+    <w:lsdException w:name="Grid Table 6 Colorful Accent 6" w:uiPriority="51"/>
+    <w:lsdException w:name="Grid Table 7 Colorful Accent 6" w:uiPriority="52"/>
+    <w:lsdException w:name="List Table 1 Light" w:uiPriority="46"/>
+    <w:lsdException w:name="List Table 2" w:uiPriority="47"/>
+    <w:lsdException w:name="List Table 3" w:uiPriority="48"/>
+    <w:lsdException w:name="List Table 4" w:uiPriority="49"/>
+    <w:lsdException w:name="List Table 5 Dark" w:uiPriority="50"/>
+    <w:lsdException w:name="List Table 6 Colorful" w:uiPriority="51"/>
+    <w:lsdException w:name="List Table 7 Colorful" w:uiPriority="52"/>
+    <w:lsdException w:name="List Table 1 Light Accent 1" w:uiPriority="46"/>
+    <w:lsdException w:name="List Table 2 Accent 1" w:uiPriority="47"/>
+    <w:lsdException w:name="List Table 3 Accent 1" w:uiPriority="48"/>
+    <w:lsdException w:name="List Table 4 Accent 1" w:uiPriority="49"/>
+    <w:lsdException w:name="List Table 5 Dark Accent 1" w:uiPriority="50"/>
+    <w:lsdException w:name="List Table 6 Colorful Accent 1" w:uiPriority="51"/>
+    <w:lsdException w:name="List Table 7 Colorful Accent 1" w:uiPriority="52"/>
+    <w:lsdException w:name="List Table 1 Light Accent 2" w:uiPriority="46"/>
+    <w:lsdException w:name="List Table 2 Accent 2" w:uiPriority="47"/>
+    <w:lsdException w:name="List Table 3 Accent 2" w:uiPriority="48"/>
+    <w:lsdException w:name="List Table 4 Accent 2" w:uiPriority="49"/>
+    <w:lsdException w:name="List Table 5 Dark Accent 2" w:uiPriority="50"/>
+    <w:lsdException w:name="List Table 6 Colorful Accent 2" w:uiPriority="51"/>
+    <w:lsdException w:name="List Table 7 Colorful Accent 2" w:uiPriority="52"/>
+    <w:lsdException w:name="List Table 1 Light Accent 3" w:uiPriority="46"/>
+    <w:lsdException w:name="List Table 2 Accent 3" w:uiPriority="47"/>
+    <w:lsdException w:name="List Table 3 Accent 3" w:uiPriority="48"/>
+    <w:lsdException w:name="List Table 4 Accent 3" w:uiPriority="49"/>
+    <w:lsdException w:name="List Table 5 Dark Accent 3" w:uiPriority="50"/>
+    <w:lsdException w:name="List Table 6 Colorful Accent 3" w:uiPriority="51"/>
+    <w:lsdException w:name="List Table 7 Colorful Accent 3" w:uiPriority="52"/>
+    <w:lsdException w:name="List Table 1 Light Accent 4" w:uiPriority="46"/>
+    <w:lsdException w:name="List Table 2 Accent 4" w:uiPriority="47"/>
+    <w:lsdException w:name="List Table 3 Accent 4" w:uiPriority="48"/>
+    <w:lsdException w:name="List Table 4 Accent 4" w:uiPriority="49"/>
+    <w:lsdException w:name="List Table 5 Dark Accent 4" w:uiPriority="50"/>
+    <w:lsdException w:name="List Table 6 Colorful Accent 4" w:uiPriority="51"/>
+    <w:lsdException w:name="List Table 7 Colorful Accent 4" w:uiPriority="52"/>
+    <w:lsdException w:name="List Table 1 Light Accent 5" w:uiPriority="46"/>
+    <w:lsdException w:name="List Table 2 Accent 5" w:uiPriority="47"/>
+    <w:lsdException w:name="List Table 3 Accent 5" w:uiPriority="48"/>
+    <w:lsdException w:name="List Table 4 Accent 5" w:uiPriority="49"/>
+    <w:lsdException w:name="List Table 5 Dark Accent 5" w:uiPriority="50"/>
+    <w:lsdException w:name="List Table 6 Colorful Accent 5" w:uiPriority="51"/>
+    <w:lsdException w:name="List Table 7 Colorful Accent 5" w:uiPriority="52"/>
+    <w:lsdException w:name="List Table 1 Light Accent 6" w:uiPriority="46"/>
+    <w:lsdException w:name="List Table 2 Accent 6" w:uiPriority="47"/>
+    <w:lsdException w:name="List Table 3 Accent 6" w:uiPriority="48"/>
+    <w:lsdException w:name="List Table 4 Accent 6" w:uiPriority="49"/>
+    <w:lsdException w:name="List Table 5 Dark Accent 6" w:uiPriority="50"/>
+    <w:lsdException w:name="List Table 6 Colorful Accent 6" w:uiPriority="51"/>
+    <w:lsdException w:name="List Table 7 Colorful Accent 6" w:uiPriority="52"/>
+    <w:lsdException w:name="Mention" w:semiHidden="1" w:uiPriority="99" w:unhideWhenUsed="1"/>
+    <w:lsdException w:name="Smart Hyperlink" w:semiHidden="1" w:uiPriority="99" w:unhideWhenUsed="1"/>
+    <w:lsdException w:name="Hashtag" w:semiHidden="1" w:uiPriority="99" w:unhideWhenUsed="1"/>
+    <w:lsdException w:name="Unresolved Mention" w:semiHidden="1" w:uiPriority="99" w:unhideWhenUsed="1"/>
+    <w:lsdException w:name="Smart Link" w:semiHidden="1" w:uiPriority="99" w:unhideWhenUsed="1"/>
+  </w:latentStyles>
   <w:style w:default="1" w:styleId="Normal" w:type="paragraph">
     <w:name w:val="Normal"/>
     <w:qFormat/>
+    <w:rsid w:val="00CA66A9"/>
+    <w:pPr>
+      <w:spacing w:after="0" w:line="432" w:lineRule="auto"/>
+    </w:pPr>
+    <w:rPr>
+      <w:rFonts w:ascii="Times New Roman" w:hAnsi="Times New Roman"/>
+    </w:rPr>
+  </w:style>
+  <w:style w:styleId="Heading1" w:type="paragraph">
+    <w:name w:val="heading 1"/>
+    <w:basedOn w:val="Normal"/>
+    <w:next w:val="BodyText"/>
+    <w:uiPriority w:val="9"/>
+    <w:qFormat/>
+    <w:rsid w:val="00CA66A9"/>
+    <w:pPr>
+      <w:keepNext/>
+      <w:keepLines/>
+      <w:spacing w:before="480"/>
+      <w:jc w:val="center"/>
+      <w:outlineLvl w:val="0"/>
+    </w:pPr>
+    <w:rPr>
+      <w:rFonts w:cstheme="majorBidi" w:eastAsiaTheme="majorEastAsia"/>
+      <w:b/>
+      <w:bCs/>
+      <w:color w:themeColor="text1" w:val="000000"/>
+      <w:szCs w:val="32"/>
+    </w:rPr>
+  </w:style>
+  <w:style w:styleId="Heading2" w:type="paragraph">
+    <w:name w:val="heading 2"/>
+    <w:basedOn w:val="Normal"/>
+    <w:next w:val="BodyText"/>
+    <w:uiPriority w:val="9"/>
+    <w:unhideWhenUsed/>
+    <w:qFormat/>
+    <w:rsid w:val="004B30E0"/>
+    <w:pPr>
+      <w:keepNext/>
+      <w:keepLines/>
+      <w:spacing w:before="240"/>
+      <w:outlineLvl w:val="1"/>
+    </w:pPr>
+    <w:rPr>
+      <w:rFonts w:cstheme="majorBidi" w:eastAsiaTheme="majorEastAsia"/>
+      <w:b/>
+      <w:bCs/>
+      <w:szCs w:val="28"/>
+    </w:rPr>
+  </w:style>
+  <w:style w:styleId="Heading3" w:type="paragraph">
+    <w:name w:val="heading 3"/>
+    <w:basedOn w:val="Normal"/>
+    <w:next w:val="BodyText"/>
+    <w:uiPriority w:val="9"/>
+    <w:unhideWhenUsed/>
+    <w:qFormat/>
+    <w:rsid w:val="004B30E0"/>
+    <w:pPr>
+      <w:keepNext/>
+      <w:keepLines/>
+      <w:outlineLvl w:val="2"/>
+    </w:pPr>
+    <w:rPr>
+      <w:rFonts w:cstheme="majorBidi" w:eastAsiaTheme="majorEastAsia"/>
+      <w:b/>
+      <w:bCs/>
+      <w:i/>
+    </w:rPr>
+  </w:style>
+  <w:style w:styleId="Heading4" w:type="paragraph">
+    <w:name w:val="heading 4"/>
+    <w:basedOn w:val="Normal"/>
+    <w:next w:val="BodyText"/>
+    <w:uiPriority w:val="9"/>
+    <w:unhideWhenUsed/>
+    <w:qFormat/>
+    <w:rsid w:val="004B30E0"/>
+    <w:pPr>
+      <w:keepNext/>
+      <w:keepLines/>
+      <w:ind w:left="720"/>
+      <w:outlineLvl w:val="3"/>
+    </w:pPr>
+    <w:rPr>
+      <w:rFonts w:cstheme="majorBidi" w:eastAsiaTheme="majorEastAsia"/>
+      <w:b/>
+      <w:bCs/>
+    </w:rPr>
+  </w:style>
+  <w:style w:styleId="Heading5" w:type="paragraph">
+    <w:name w:val="heading 5"/>
+    <w:basedOn w:val="Normal"/>
+    <w:next w:val="BodyText"/>
+    <w:uiPriority w:val="9"/>
+    <w:unhideWhenUsed/>
+    <w:qFormat/>
+    <w:rsid w:val="004B30E0"/>
+    <w:pPr>
+      <w:keepNext/>
+      <w:keepLines/>
+      <w:ind w:left="720"/>
+      <w:outlineLvl w:val="4"/>
+    </w:pPr>
+    <w:rPr>
+      <w:rFonts w:cstheme="majorBidi" w:eastAsiaTheme="majorEastAsia"/>
+      <w:b/>
+      <w:i/>
+      <w:iCs/>
+    </w:rPr>
+  </w:style>
+  <w:style w:styleId="Heading6" w:type="paragraph">
+    <w:name w:val="heading 6"/>
+    <w:basedOn w:val="Normal"/>
+    <w:next w:val="BodyText"/>
+    <w:uiPriority w:val="9"/>
+    <w:unhideWhenUsed/>
+    <w:qFormat/>
+    <w:pPr>
+      <w:keepNext/>
+      <w:keepLines/>
+      <w:spacing w:before="200"/>
+      <w:outlineLvl w:val="5"/>
+    </w:pPr>
+    <w:rPr>
+      <w:rFonts w:asciiTheme="majorHAnsi" w:cstheme="majorBidi" w:eastAsiaTheme="majorEastAsia" w:hAnsiTheme="majorHAnsi"/>
+      <w:color w:themeColor="accent1" w:val="4F81BD"/>
+    </w:rPr>
+  </w:style>
+  <w:style w:styleId="Heading7" w:type="paragraph">
+    <w:name w:val="heading 7"/>
+    <w:basedOn w:val="Normal"/>
+    <w:next w:val="BodyText"/>
+    <w:uiPriority w:val="9"/>
+    <w:unhideWhenUsed/>
+    <w:qFormat/>
+    <w:pPr>
+      <w:keepNext/>
+      <w:keepLines/>
+      <w:spacing w:before="200"/>
+      <w:outlineLvl w:val="6"/>
+    </w:pPr>
+    <w:rPr>
+      <w:rFonts w:asciiTheme="majorHAnsi" w:cstheme="majorBidi" w:eastAsiaTheme="majorEastAsia" w:hAnsiTheme="majorHAnsi"/>
+      <w:color w:themeColor="accent1" w:val="4F81BD"/>
+    </w:rPr>
+  </w:style>
+  <w:style w:styleId="Heading8" w:type="paragraph">
+    <w:name w:val="heading 8"/>
+    <w:basedOn w:val="Normal"/>
+    <w:next w:val="BodyText"/>
+    <w:uiPriority w:val="9"/>
+    <w:unhideWhenUsed/>
+    <w:qFormat/>
+    <w:pPr>
+      <w:keepNext/>
+      <w:keepLines/>
+      <w:spacing w:before="200"/>
+      <w:outlineLvl w:val="7"/>
+    </w:pPr>
+    <w:rPr>
+      <w:rFonts w:asciiTheme="majorHAnsi" w:cstheme="majorBidi" w:eastAsiaTheme="majorEastAsia" w:hAnsiTheme="majorHAnsi"/>
+      <w:color w:themeColor="accent1" w:val="4F81BD"/>
+    </w:rPr>
+  </w:style>
+  <w:style w:styleId="Heading9" w:type="paragraph">
+    <w:name w:val="heading 9"/>
+    <w:basedOn w:val="Normal"/>
+    <w:next w:val="BodyText"/>
+    <w:uiPriority w:val="9"/>
+    <w:unhideWhenUsed/>
+    <w:qFormat/>
+    <w:pPr>
+      <w:keepNext/>
+      <w:keepLines/>
+      <w:spacing w:before="200"/>
+      <w:outlineLvl w:val="8"/>
+    </w:pPr>
+    <w:rPr>
+      <w:rFonts w:asciiTheme="majorHAnsi" w:cstheme="majorBidi" w:eastAsiaTheme="majorEastAsia" w:hAnsiTheme="majorHAnsi"/>
+      <w:color w:themeColor="accent1" w:val="4F81BD"/>
+    </w:rPr>
+  </w:style>
+  <w:style w:default="1" w:styleId="DefaultParagraphFont" w:type="character">
+    <w:name w:val="Default Paragraph Font"/>
+    <w:uiPriority w:val="1"/>
+    <w:semiHidden/>
+    <w:unhideWhenUsed/>
+  </w:style>
+  <w:style w:default="1" w:styleId="TableNormal" w:type="table">
+    <w:name w:val="Normal Table"/>
+    <w:uiPriority w:val="99"/>
+    <w:semiHidden/>
+    <w:unhideWhenUsed/>
+    <w:tblPr>
+      <w:tblInd w:type="dxa" w:w="0"/>
+      <w:tblCellMar>
+        <w:top w:type="dxa" w:w="0"/>
+        <w:left w:type="dxa" w:w="108"/>
+        <w:bottom w:type="dxa" w:w="0"/>
+        <w:right w:type="dxa" w:w="108"/>
+      </w:tblCellMar>
+    </w:tblPr>
+  </w:style>
+  <w:style w:default="1" w:styleId="NoList" w:type="numbering">
+    <w:name w:val="No List"/>
+    <w:uiPriority w:val="99"/>
+    <w:semiHidden/>
+    <w:unhideWhenUsed/>
   </w:style>
   <w:style w:styleId="BodyText" w:type="paragraph">
     <w:name w:val="Body Text"/>
     <w:basedOn w:val="Normal"/>
     <w:link w:val="BodyTextChar"/>
     <w:qFormat/>
+    <w:rsid w:val="00F1135C"/>
     <w:pPr>
-      <w:spacing w:after="180" w:before="180"/>
+      <w:ind w:firstLine="720"/>
     </w:pPr>
   </w:style>
   <w:style w:customStyle="1" w:styleId="FirstParagraph" w:type="paragraph">
@@ -30727,6 +31601,10 @@
     <w:basedOn w:val="BodyText"/>
     <w:next w:val="BodyText"/>
     <w:qFormat/>
+    <w:rsid w:val="00F1135C"/>
+    <w:pPr>
+      <w:ind w:firstLine="0"/>
+    </w:pPr>
   </w:style>
   <w:style w:customStyle="1" w:styleId="Compact" w:type="paragraph">
     <w:name w:val="Compact"/>
@@ -30740,106 +31618,59 @@
     <w:name w:val="Title"/>
     <w:basedOn w:val="Normal"/>
     <w:next w:val="BodyText"/>
-    <w:link w:val="TitleChar"/>
-    <w:uiPriority w:val="10"/>
     <w:qFormat/>
-    <w:rsid w:val="00A10FD9"/>
+    <w:rsid w:val="00CA66A9"/>
     <w:pPr>
-      <w:spacing w:after="80" w:line="240" w:lineRule="auto"/>
-      <w:contextualSpacing/>
+      <w:keepNext/>
+      <w:keepLines/>
       <w:jc w:val="center"/>
     </w:pPr>
     <w:rPr>
-      <w:rFonts w:asciiTheme="majorHAnsi" w:cstheme="majorBidi" w:eastAsiaTheme="majorEastAsia" w:hAnsiTheme="majorHAnsi"/>
-      <w:spacing w:val="-10"/>
-      <w:kern w:val="28"/>
-      <w:sz w:val="56"/>
-      <w:szCs w:val="56"/>
-    </w:rPr>
-  </w:style>
-  <w:style w:customStyle="1" w:styleId="TitleChar" w:type="character">
-    <w:name w:val="Title Char"/>
-    <w:basedOn w:val="DefaultParagraphFont"/>
-    <w:link w:val="Title"/>
-    <w:uiPriority w:val="10"/>
-    <w:rsid w:val="00A10FD9"/>
-    <w:rPr>
-      <w:rFonts w:asciiTheme="majorHAnsi" w:cstheme="majorBidi" w:eastAsiaTheme="majorEastAsia" w:hAnsiTheme="majorHAnsi"/>
-      <w:spacing w:val="-10"/>
-      <w:kern w:val="28"/>
-      <w:sz w:val="56"/>
-      <w:szCs w:val="56"/>
+      <w:rFonts w:cstheme="majorBidi" w:eastAsiaTheme="majorEastAsia"/>
+      <w:b/>
+      <w:bCs/>
+      <w:color w:themeColor="text1" w:val="000000"/>
+      <w:szCs w:val="36"/>
     </w:rPr>
   </w:style>
   <w:style w:styleId="Subtitle" w:type="paragraph">
     <w:name w:val="Subtitle"/>
     <w:basedOn w:val="Title"/>
     <w:next w:val="BodyText"/>
-    <w:link w:val="SubtitleChar"/>
-    <w:uiPriority w:val="11"/>
     <w:qFormat/>
-    <w:rsid w:val="00A10FD9"/>
-    <w:pPr>
-      <w:numPr>
-        <w:ilvl w:val="1"/>
-      </w:numPr>
-    </w:pPr>
+    <w:rsid w:val="00CA66A9"/>
     <w:rPr>
-      <w:rFonts w:cstheme="majorBidi" w:eastAsiaTheme="majorEastAsia"/>
-      <w:spacing w:val="15"/>
-      <w:sz w:val="28"/>
-      <w:szCs w:val="28"/>
-    </w:rPr>
-  </w:style>
-  <w:style w:customStyle="1" w:styleId="SubtitleChar" w:type="character">
-    <w:name w:val="Subtitle Char"/>
-    <w:basedOn w:val="DefaultParagraphFont"/>
-    <w:link w:val="Subtitle"/>
-    <w:uiPriority w:val="11"/>
-    <w:rsid w:val="00A10FD9"/>
-    <w:rPr>
-      <w:rFonts w:cstheme="majorBidi" w:eastAsiaTheme="majorEastAsia"/>
-      <w:color w:themeColor="text1" w:themeTint="A6" w:val="595959"/>
-      <w:spacing w:val="15"/>
-      <w:sz w:val="28"/>
-      <w:szCs w:val="28"/>
+      <w:szCs w:val="30"/>
     </w:rPr>
   </w:style>
   <w:style w:customStyle="1" w:styleId="Author" w:type="paragraph">
     <w:name w:val="Author"/>
     <w:next w:val="BodyText"/>
     <w:qFormat/>
+    <w:rsid w:val="00CA66A9"/>
     <w:pPr>
       <w:keepNext/>
       <w:keepLines/>
+      <w:spacing w:after="0" w:line="432" w:lineRule="auto"/>
       <w:jc w:val="center"/>
     </w:pPr>
+    <w:rPr>
+      <w:rFonts w:ascii="Times New Roman" w:hAnsi="Times New Roman"/>
+    </w:rPr>
   </w:style>
   <w:style w:styleId="Date" w:type="paragraph">
     <w:name w:val="Date"/>
     <w:next w:val="BodyText"/>
     <w:qFormat/>
+    <w:rsid w:val="00CA66A9"/>
     <w:pPr>
       <w:keepNext/>
       <w:keepLines/>
-      <w:jc w:val="center"/>
-    </w:pPr>
-  </w:style>
-  <w:style w:customStyle="1" w:styleId="AbstractTitle" w:type="paragraph">
-    <w:name w:val="Abstract Title"/>
-    <w:basedOn w:val="Normal"/>
-    <w:next w:val="Abstract"/>
-    <w:qFormat/>
-    <w:pPr>
-      <w:keepNext/>
-      <w:keepLines/>
-      <w:spacing w:after="0" w:before="300"/>
+      <w:spacing w:after="0" w:line="432" w:lineRule="auto"/>
       <w:jc w:val="center"/>
     </w:pPr>
     <w:rPr>
-      <w:b/>
-      <w:sz w:val="20"/>
-      <w:szCs w:val="20"/>
+      <w:rFonts w:ascii="Times New Roman" w:hAnsi="Times New Roman"/>
     </w:rPr>
   </w:style>
   <w:style w:customStyle="1" w:styleId="Abstract" w:type="paragraph">
@@ -30847,10 +31678,12 @@
     <w:basedOn w:val="Normal"/>
     <w:next w:val="BodyText"/>
     <w:qFormat/>
+    <w:rsid w:val="00CA66A9"/>
     <w:pPr>
       <w:keepNext/>
       <w:keepLines/>
-      <w:spacing w:after="300" w:before="100"/>
+      <w:spacing w:after="300" w:before="300"/>
+      <w:ind w:left="720" w:right="720"/>
     </w:pPr>
     <w:rPr>
       <w:sz w:val="20"/>
@@ -30860,328 +31693,11 @@
   <w:style w:styleId="Bibliography" w:type="paragraph">
     <w:name w:val="Bibliography"/>
     <w:basedOn w:val="Normal"/>
-    <w:next w:val="Bibliography"/>
     <w:qFormat/>
-    <w:pPr/>
-    <w:rPr/>
-  </w:style>
-  <w:style w:styleId="Heading1" w:type="paragraph">
-    <w:name w:val="heading 1"/>
-    <w:basedOn w:val="Normal"/>
-    <w:next w:val="BodyText"/>
-    <w:link w:val="Heading1Char"/>
-    <w:uiPriority w:val="9"/>
-    <w:qFormat/>
-    <w:rsid w:val="00A10FD9"/>
+    <w:rsid w:val="004B30E0"/>
     <w:pPr>
-      <w:keepNext/>
-      <w:keepLines/>
-      <w:spacing w:after="80" w:before="360"/>
-      <w:outlineLvl w:val="0"/>
+      <w:ind w:hanging="720" w:left="720"/>
     </w:pPr>
-    <w:rPr>
-      <w:rFonts w:asciiTheme="majorHAnsi" w:cstheme="majorBidi" w:eastAsiaTheme="majorEastAsia" w:hAnsiTheme="majorHAnsi"/>
-      <w:color w:themeColor="accent1" w:themeShade="BF" w:val="0F4761"/>
-      <w:sz w:val="40"/>
-      <w:szCs w:val="40"/>
-    </w:rPr>
-  </w:style>
-  <w:style w:styleId="Heading2" w:type="paragraph">
-    <w:name w:val="heading 2"/>
-    <w:basedOn w:val="Normal"/>
-    <w:next w:val="BodyText"/>
-    <w:link w:val="Heading2Char"/>
-    <w:uiPriority w:val="9"/>
-    <w:semiHidden/>
-    <w:unhideWhenUsed/>
-    <w:qFormat/>
-    <w:rsid w:val="00A10FD9"/>
-    <w:pPr>
-      <w:keepNext/>
-      <w:keepLines/>
-      <w:spacing w:after="80" w:before="160"/>
-      <w:outlineLvl w:val="1"/>
-    </w:pPr>
-    <w:rPr>
-      <w:rFonts w:asciiTheme="majorHAnsi" w:cstheme="majorBidi" w:eastAsiaTheme="majorEastAsia" w:hAnsiTheme="majorHAnsi"/>
-      <w:color w:themeColor="accent1" w:themeShade="BF" w:val="0F4761"/>
-      <w:sz w:val="32"/>
-      <w:szCs w:val="32"/>
-    </w:rPr>
-  </w:style>
-  <w:style w:styleId="Heading3" w:type="paragraph">
-    <w:name w:val="heading 3"/>
-    <w:basedOn w:val="Normal"/>
-    <w:next w:val="BodyText"/>
-    <w:link w:val="Heading3Char"/>
-    <w:uiPriority w:val="9"/>
-    <w:semiHidden/>
-    <w:unhideWhenUsed/>
-    <w:qFormat/>
-    <w:rsid w:val="00A10FD9"/>
-    <w:pPr>
-      <w:keepNext/>
-      <w:keepLines/>
-      <w:spacing w:after="80" w:before="160"/>
-      <w:outlineLvl w:val="2"/>
-    </w:pPr>
-    <w:rPr>
-      <w:rFonts w:cstheme="majorBidi" w:eastAsiaTheme="majorEastAsia"/>
-      <w:color w:themeColor="accent1" w:themeShade="BF" w:val="0F4761"/>
-      <w:sz w:val="28"/>
-      <w:szCs w:val="28"/>
-    </w:rPr>
-  </w:style>
-  <w:style w:styleId="Heading4" w:type="paragraph">
-    <w:name w:val="heading 4"/>
-    <w:basedOn w:val="Normal"/>
-    <w:next w:val="BodyText"/>
-    <w:link w:val="Heading4Char"/>
-    <w:uiPriority w:val="9"/>
-    <w:semiHidden/>
-    <w:unhideWhenUsed/>
-    <w:qFormat/>
-    <w:rsid w:val="00A10FD9"/>
-    <w:pPr>
-      <w:keepNext/>
-      <w:keepLines/>
-      <w:spacing w:after="40" w:before="80"/>
-      <w:outlineLvl w:val="3"/>
-    </w:pPr>
-    <w:rPr>
-      <w:rFonts w:cstheme="majorBidi" w:eastAsiaTheme="majorEastAsia"/>
-      <w:i/>
-      <w:iCs/>
-      <w:color w:themeColor="accent1" w:themeShade="BF" w:val="0F4761"/>
-    </w:rPr>
-  </w:style>
-  <w:style w:styleId="Heading5" w:type="paragraph">
-    <w:name w:val="heading 5"/>
-    <w:basedOn w:val="Normal"/>
-    <w:next w:val="BodyText"/>
-    <w:link w:val="Heading5Char"/>
-    <w:uiPriority w:val="9"/>
-    <w:semiHidden/>
-    <w:unhideWhenUsed/>
-    <w:qFormat/>
-    <w:rsid w:val="00A10FD9"/>
-    <w:pPr>
-      <w:keepNext/>
-      <w:keepLines/>
-      <w:spacing w:after="40" w:before="80"/>
-      <w:outlineLvl w:val="4"/>
-    </w:pPr>
-    <w:rPr>
-      <w:rFonts w:cstheme="majorBidi" w:eastAsiaTheme="majorEastAsia"/>
-      <w:color w:themeColor="accent1" w:themeShade="BF" w:val="0F4761"/>
-    </w:rPr>
-  </w:style>
-  <w:style w:styleId="Heading6" w:type="paragraph">
-    <w:name w:val="heading 6"/>
-    <w:basedOn w:val="Normal"/>
-    <w:next w:val="BodyText"/>
-    <w:link w:val="Heading6Char"/>
-    <w:uiPriority w:val="9"/>
-    <w:semiHidden/>
-    <w:unhideWhenUsed/>
-    <w:qFormat/>
-    <w:rsid w:val="00A10FD9"/>
-    <w:pPr>
-      <w:keepNext/>
-      <w:keepLines/>
-      <w:spacing w:after="0" w:before="40"/>
-      <w:outlineLvl w:val="5"/>
-    </w:pPr>
-    <w:rPr>
-      <w:rFonts w:cstheme="majorBidi" w:eastAsiaTheme="majorEastAsia"/>
-      <w:i/>
-      <w:iCs/>
-      <w:color w:themeColor="text1" w:themeTint="A6" w:val="595959"/>
-    </w:rPr>
-  </w:style>
-  <w:style w:styleId="Heading7" w:type="paragraph">
-    <w:name w:val="heading 7"/>
-    <w:basedOn w:val="Normal"/>
-    <w:next w:val="BodyText"/>
-    <w:link w:val="Heading7Char"/>
-    <w:uiPriority w:val="9"/>
-    <w:semiHidden/>
-    <w:unhideWhenUsed/>
-    <w:qFormat/>
-    <w:rsid w:val="00A10FD9"/>
-    <w:pPr>
-      <w:keepNext/>
-      <w:keepLines/>
-      <w:spacing w:after="0" w:before="40"/>
-      <w:outlineLvl w:val="6"/>
-    </w:pPr>
-    <w:rPr>
-      <w:rFonts w:cstheme="majorBidi" w:eastAsiaTheme="majorEastAsia"/>
-      <w:color w:themeColor="text1" w:themeTint="A6" w:val="595959"/>
-    </w:rPr>
-  </w:style>
-  <w:style w:styleId="Heading8" w:type="paragraph">
-    <w:name w:val="heading 8"/>
-    <w:basedOn w:val="Normal"/>
-    <w:next w:val="BodyText"/>
-    <w:link w:val="Heading8Char"/>
-    <w:uiPriority w:val="9"/>
-    <w:semiHidden/>
-    <w:unhideWhenUsed/>
-    <w:qFormat/>
-    <w:rsid w:val="00A10FD9"/>
-    <w:pPr>
-      <w:keepNext/>
-      <w:keepLines/>
-      <w:spacing w:after="0"/>
-      <w:outlineLvl w:val="7"/>
-    </w:pPr>
-    <w:rPr>
-      <w:rFonts w:cstheme="majorBidi" w:eastAsiaTheme="majorEastAsia"/>
-      <w:i/>
-      <w:iCs/>
-      <w:color w:themeColor="text1" w:themeTint="D8" w:val="272727"/>
-    </w:rPr>
-  </w:style>
-  <w:style w:styleId="Heading9" w:type="paragraph">
-    <w:name w:val="heading 9"/>
-    <w:basedOn w:val="Normal"/>
-    <w:next w:val="BodyText"/>
-    <w:link w:val="Heading9Char"/>
-    <w:uiPriority w:val="9"/>
-    <w:semiHidden/>
-    <w:unhideWhenUsed/>
-    <w:qFormat/>
-    <w:rsid w:val="00A10FD9"/>
-    <w:pPr>
-      <w:keepNext/>
-      <w:keepLines/>
-      <w:spacing w:after="0"/>
-      <w:outlineLvl w:val="8"/>
-    </w:pPr>
-    <w:rPr>
-      <w:rFonts w:cstheme="majorBidi" w:eastAsiaTheme="majorEastAsia"/>
-      <w:color w:themeColor="text1" w:themeTint="D8" w:val="272727"/>
-    </w:rPr>
-  </w:style>
-  <w:style w:customStyle="1" w:styleId="Heading1Char" w:type="character">
-    <w:name w:val="Heading 1 Char"/>
-    <w:basedOn w:val="DefaultParagraphFont"/>
-    <w:link w:val="Heading1"/>
-    <w:uiPriority w:val="9"/>
-    <w:rsid w:val="00A10FD9"/>
-    <w:rPr>
-      <w:rFonts w:asciiTheme="majorHAnsi" w:cstheme="majorBidi" w:eastAsiaTheme="majorEastAsia" w:hAnsiTheme="majorHAnsi"/>
-      <w:color w:themeColor="accent1" w:themeShade="BF" w:val="0F4761"/>
-      <w:sz w:val="40"/>
-      <w:szCs w:val="40"/>
-    </w:rPr>
-  </w:style>
-  <w:style w:customStyle="1" w:styleId="Heading2Char" w:type="character">
-    <w:name w:val="Heading 2 Char"/>
-    <w:basedOn w:val="DefaultParagraphFont"/>
-    <w:link w:val="Heading2"/>
-    <w:uiPriority w:val="9"/>
-    <w:semiHidden/>
-    <w:rsid w:val="00A10FD9"/>
-    <w:rPr>
-      <w:rFonts w:asciiTheme="majorHAnsi" w:cstheme="majorBidi" w:eastAsiaTheme="majorEastAsia" w:hAnsiTheme="majorHAnsi"/>
-      <w:color w:themeColor="accent1" w:themeShade="BF" w:val="0F4761"/>
-      <w:sz w:val="32"/>
-      <w:szCs w:val="32"/>
-    </w:rPr>
-  </w:style>
-  <w:style w:customStyle="1" w:styleId="Heading3Char" w:type="character">
-    <w:name w:val="Heading 3 Char"/>
-    <w:basedOn w:val="DefaultParagraphFont"/>
-    <w:link w:val="Heading3"/>
-    <w:uiPriority w:val="9"/>
-    <w:semiHidden/>
-    <w:rsid w:val="00A10FD9"/>
-    <w:rPr>
-      <w:rFonts w:cstheme="majorBidi" w:eastAsiaTheme="majorEastAsia"/>
-      <w:color w:themeColor="accent1" w:themeShade="BF" w:val="0F4761"/>
-      <w:sz w:val="28"/>
-      <w:szCs w:val="28"/>
-    </w:rPr>
-  </w:style>
-  <w:style w:customStyle="1" w:styleId="Heading4Char" w:type="character">
-    <w:name w:val="Heading 4 Char"/>
-    <w:basedOn w:val="DefaultParagraphFont"/>
-    <w:link w:val="Heading4"/>
-    <w:uiPriority w:val="9"/>
-    <w:semiHidden/>
-    <w:rsid w:val="00A10FD9"/>
-    <w:rPr>
-      <w:rFonts w:cstheme="majorBidi" w:eastAsiaTheme="majorEastAsia"/>
-      <w:i/>
-      <w:iCs/>
-      <w:color w:themeColor="accent1" w:themeShade="BF" w:val="0F4761"/>
-    </w:rPr>
-  </w:style>
-  <w:style w:customStyle="1" w:styleId="Heading5Char" w:type="character">
-    <w:name w:val="Heading 5 Char"/>
-    <w:basedOn w:val="DefaultParagraphFont"/>
-    <w:link w:val="Heading5"/>
-    <w:uiPriority w:val="9"/>
-    <w:semiHidden/>
-    <w:rsid w:val="00A10FD9"/>
-    <w:rPr>
-      <w:rFonts w:cstheme="majorBidi" w:eastAsiaTheme="majorEastAsia"/>
-      <w:color w:themeColor="accent1" w:themeShade="BF" w:val="0F4761"/>
-    </w:rPr>
-  </w:style>
-  <w:style w:customStyle="1" w:styleId="Heading6Char" w:type="character">
-    <w:name w:val="Heading 6 Char"/>
-    <w:basedOn w:val="DefaultParagraphFont"/>
-    <w:link w:val="Heading6"/>
-    <w:uiPriority w:val="9"/>
-    <w:semiHidden/>
-    <w:rsid w:val="00A10FD9"/>
-    <w:rPr>
-      <w:rFonts w:cstheme="majorBidi" w:eastAsiaTheme="majorEastAsia"/>
-      <w:i/>
-      <w:iCs/>
-      <w:color w:themeColor="text1" w:themeTint="A6" w:val="595959"/>
-    </w:rPr>
-  </w:style>
-  <w:style w:customStyle="1" w:styleId="Heading7Char" w:type="character">
-    <w:name w:val="Heading 7 Char"/>
-    <w:basedOn w:val="DefaultParagraphFont"/>
-    <w:link w:val="Heading7"/>
-    <w:uiPriority w:val="9"/>
-    <w:semiHidden/>
-    <w:rsid w:val="00A10FD9"/>
-    <w:rPr>
-      <w:rFonts w:cstheme="majorBidi" w:eastAsiaTheme="majorEastAsia"/>
-      <w:color w:themeColor="text1" w:themeTint="A6" w:val="595959"/>
-    </w:rPr>
-  </w:style>
-  <w:style w:customStyle="1" w:styleId="Heading8Char" w:type="character">
-    <w:name w:val="Heading 8 Char"/>
-    <w:basedOn w:val="DefaultParagraphFont"/>
-    <w:link w:val="Heading8"/>
-    <w:uiPriority w:val="9"/>
-    <w:semiHidden/>
-    <w:rsid w:val="00A10FD9"/>
-    <w:rPr>
-      <w:rFonts w:cstheme="majorBidi" w:eastAsiaTheme="majorEastAsia"/>
-      <w:i/>
-      <w:iCs/>
-      <w:color w:themeColor="text1" w:themeTint="D8" w:val="272727"/>
-    </w:rPr>
-  </w:style>
-  <w:style w:customStyle="1" w:styleId="Heading9Char" w:type="character">
-    <w:name w:val="Heading 9 Char"/>
-    <w:basedOn w:val="DefaultParagraphFont"/>
-    <w:link w:val="Heading9"/>
-    <w:uiPriority w:val="9"/>
-    <w:semiHidden/>
-    <w:rsid w:val="00A10FD9"/>
-    <w:rPr>
-      <w:rFonts w:cstheme="majorBidi" w:eastAsiaTheme="majorEastAsia"/>
-      <w:color w:themeColor="text1" w:themeTint="D8" w:val="272727"/>
-    </w:rPr>
   </w:style>
   <w:style w:styleId="BlockText" w:type="paragraph">
     <w:name w:val="Block Text"/>
@@ -31192,37 +31708,18 @@
     <w:qFormat/>
     <w:pPr>
       <w:spacing w:after="100" w:before="100"/>
-      <w:ind w:firstLine="0" w:left="480" w:right="480"/>
+      <w:ind w:left="480" w:right="480"/>
     </w:pPr>
   </w:style>
   <w:style w:styleId="FootnoteText" w:type="paragraph">
-    <w:name w:val="Footnote Text"/>
+    <w:name w:val="footnote text"/>
     <w:basedOn w:val="Normal"/>
-    <w:next w:val="FootnoteText"/>
     <w:uiPriority w:val="9"/>
     <w:unhideWhenUsed/>
     <w:qFormat/>
   </w:style>
-  <w:style w:styleId="FootnoteBlockText" w:type="paragraph">
-    <w:name w:val="Footnote Block Text"/>
-    <w:basedOn w:val="FootnoteText"/>
-    <w:next w:val="FootnoteText"/>
-    <w:uiPriority w:val="9"/>
-    <w:unhideWhenUsed/>
-    <w:qFormat/>
-    <w:pPr>
-      <w:spacing w:after="100" w:before="100"/>
-      <w:ind w:firstLine="0" w:left="480" w:right="480"/>
-    </w:pPr>
-  </w:style>
-  <w:style w:default="1" w:styleId="DefaultParagraphFont" w:type="character">
-    <w:name w:val="Default Paragraph Font"/>
-    <w:semiHidden/>
-    <w:unhideWhenUsed/>
-  </w:style>
-  <w:style w:default="1" w:styleId="Table" w:type="table">
+  <w:style w:customStyle="1" w:styleId="Table" w:type="table">
     <w:name w:val="Table"/>
-    <w:basedOn w:val="TableNormal"/>
     <w:semiHidden/>
     <w:unhideWhenUsed/>
     <w:qFormat/>
@@ -31238,14 +31735,13 @@
     <w:tblStylePr w:type="firstRow">
       <w:tblPr>
         <w:jc w:val="left"/>
-        <w:tblInd w:type="dxa" w:w="0"/>
       </w:tblPr>
       <w:trPr>
         <w:jc w:val="left"/>
       </w:trPr>
       <w:tcPr>
         <w:tcBorders>
-          <w:bottom w:val="single"/>
+          <w:bottom w:color="auto" w:space="0" w:sz="0" w:val="single"/>
         </w:tcBorders>
         <w:vAlign w:val="bottom"/>
       </w:tcPr>
@@ -31258,7 +31754,6 @@
     <w:pPr>
       <w:keepNext/>
       <w:keepLines/>
-      <w:spacing w:after="0"/>
     </w:pPr>
     <w:rPr>
       <w:b/>
@@ -31269,11 +31764,11 @@
     <w:basedOn w:val="Normal"/>
   </w:style>
   <w:style w:styleId="Caption" w:type="paragraph">
-    <w:name w:val="Caption"/>
+    <w:name w:val="caption"/>
     <w:basedOn w:val="Normal"/>
-    <w:link w:val="BodyTextChar"/>
+    <w:link w:val="CaptionChar"/>
     <w:pPr>
-      <w:spacing w:after="120" w:before="0"/>
+      <w:spacing w:after="120"/>
     </w:pPr>
     <w:rPr>
       <w:i/>
@@ -31301,14 +31796,15 @@
       <w:keepNext/>
     </w:pPr>
   </w:style>
-  <w:style w:customStyle="1" w:styleId="BodyTextChar" w:type="character">
-    <w:name w:val="Body Text Char"/>
+  <w:style w:customStyle="1" w:styleId="CaptionChar" w:type="character">
+    <w:name w:val="Caption Char"/>
     <w:basedOn w:val="DefaultParagraphFont"/>
-    <w:link w:val="BodyText"/>
+    <w:link w:val="Caption"/>
   </w:style>
   <w:style w:customStyle="1" w:styleId="VerbatimChar" w:type="character">
     <w:name w:val="Verbatim Char"/>
-    <w:basedOn w:val="BodyTextChar"/>
+    <w:basedOn w:val="CaptionChar"/>
+    <w:link w:val="SourceCode"/>
     <w:rPr>
       <w:rFonts w:ascii="Consolas" w:hAnsi="Consolas"/>
       <w:sz w:val="22"/>
@@ -31316,20 +31812,21 @@
   </w:style>
   <w:style w:customStyle="1" w:styleId="SectionNumber" w:type="character">
     <w:name w:val="Section Number"/>
-    <w:basedOn w:val="BodyTextChar"/>
+    <w:basedOn w:val="CaptionChar"/>
   </w:style>
   <w:style w:styleId="FootnoteReference" w:type="character">
-    <w:name w:val="Footnote Reference"/>
-    <w:basedOn w:val="BodyTextChar"/>
+    <w:name w:val="footnote reference"/>
+    <w:basedOn w:val="CaptionChar"/>
     <w:rPr>
       <w:vertAlign w:val="superscript"/>
     </w:rPr>
   </w:style>
   <w:style w:styleId="Hyperlink" w:type="character">
     <w:name w:val="Hyperlink"/>
-    <w:basedOn w:val="BodyTextChar"/>
+    <w:basedOn w:val="CaptionChar"/>
+    <w:rsid w:val="004B30E0"/>
     <w:rPr>
-      <w:color w:themeColor="accent1" w:val="4F81BD"/>
+      <w:color w:val="auto"/>
     </w:rPr>
   </w:style>
   <w:style w:styleId="TOCHeading" w:type="paragraph">
@@ -31344,20 +31841,60 @@
       <w:outlineLvl w:val="9"/>
     </w:pPr>
     <w:rPr>
-      <w:rFonts w:asciiTheme="majorHAnsi" w:cstheme="majorBidi" w:eastAsiaTheme="majorEastAsia" w:hAnsiTheme="majorHAnsi"/>
+      <w:rFonts w:asciiTheme="majorHAnsi" w:hAnsiTheme="majorHAnsi"/>
       <w:b w:val="0"/>
       <w:bCs w:val="0"/>
       <w:color w:themeColor="accent1" w:themeShade="BF" w:val="365F91"/>
     </w:rPr>
   </w:style>
-  <w:style w:type="paragraph" w:customStyle="1" w:styleId="SourceCode">
+  <w:style w:customStyle="1" w:styleId="BodyTextChar" w:type="character">
+    <w:name w:val="Body Text Char"/>
+    <w:basedOn w:val="DefaultParagraphFont"/>
+    <w:link w:val="BodyText"/>
+    <w:rsid w:val="00F1135C"/>
+    <w:rPr>
+      <w:rFonts w:ascii="Times New Roman" w:hAnsi="Times New Roman"/>
+    </w:rPr>
+  </w:style>
+  <w:style w:customStyle="1" w:styleId="SourceCode" w:type="paragraph">
     <w:name w:val="Source Code"/>
     <w:basedOn w:val="Normal"/>
     <w:link w:val="VerbatimChar"/>
+    <w:rsid w:val="00122113"/>
     <w:pPr>
-      <w:wordWrap w:val="off"/>
-      <w:shd w:val="clear" w:fill="f1f3f5"/>
+      <w:widowControl w:val="0"/>
+      <w:shd w:color="auto" w:fill="F8F8F8" w:val="clear"/>
+      <w:wordWrap w:val="0"/>
+      <w:spacing w:after="480" w:before="240" w:line="240" w:lineRule="auto"/>
+      <w:contextualSpacing/>
     </w:pPr>
+    <w:rPr>
+      <w:rFonts w:ascii="Consolas" w:hAnsi="Consolas"/>
+      <w:sz w:val="22"/>
+    </w:rPr>
+  </w:style>
+  <w:style w:customStyle="1" w:styleId="FunctionTok" w:type="character">
+    <w:name w:val="FunctionTok"/>
+    <w:basedOn w:val="VerbatimChar"/>
+    <w:rsid w:val="00122113"/>
+    <w:rPr>
+      <w:rFonts w:ascii="Consolas" w:hAnsi="Consolas"/>
+      <w:i/>
+      <w:color w:val="000000"/>
+      <w:sz w:val="22"/>
+      <w:shd w:color="auto" w:fill="F8F8F8" w:val="clear"/>
+    </w:rPr>
+  </w:style>
+  <w:style w:customStyle="1" w:styleId="NormalTok" w:type="character">
+    <w:name w:val="NormalTok"/>
+    <w:basedOn w:val="VerbatimChar"/>
+    <w:rsid w:val="00122113"/>
+    <w:rPr>
+      <w:rFonts w:ascii="Consolas" w:hAnsi="Consolas"/>
+      <w:i/>
+      <w:sz w:val="22"/>
+      <w:shd w:color="auto" w:fill="F8F8F8" w:val="clear"/>
+    </w:rPr>
   </w:style>
   <w:style w:type="character" w:customStyle="1" w:styleId="KeywordTok">
     <w:name w:val="KeywordTok"/>
@@ -31498,14 +32035,6 @@
       <w:shd w:val="clear" w:fill="f1f3f5"/>
     </w:rPr>
   </w:style>
-  <w:style w:type="character" w:customStyle="1" w:styleId="FunctionTok">
-    <w:name w:val="FunctionTok"/>
-    <w:basedOn w:val="VerbatimChar"/>
-    <w:rPr>
-      <w:color w:val="4758ab"/>
-      <w:shd w:val="clear" w:fill="f1f3f5"/>
-    </w:rPr>
-  </w:style>
   <w:style w:type="character" w:customStyle="1" w:styleId="VariableTok">
     <w:name w:val="VariableTok"/>
     <w:basedOn w:val="VerbatimChar"/>
@@ -31604,14 +32133,6 @@
       <w:shd w:val="clear" w:fill="f1f3f5"/>
     </w:rPr>
   </w:style>
-  <w:style w:type="character" w:customStyle="1" w:styleId="NormalTok">
-    <w:name w:val="NormalTok"/>
-    <w:basedOn w:val="VerbatimChar"/>
-    <w:rPr>
-      <w:color w:val="003b4f"/>
-      <w:shd w:val="clear" w:fill="f1f3f5"/>
-    </w:rPr>
-  </w:style>
 </w:styles>
 </file>
 
@@ -31626,44 +32147,44 @@
         <a:sysClr val="window" lastClr="FFFFFF"/>
       </a:lt1>
       <a:dk2>
-        <a:srgbClr val="0E2841"/>
+        <a:srgbClr val="1F497D"/>
       </a:dk2>
       <a:lt2>
-        <a:srgbClr val="E8E8E8"/>
+        <a:srgbClr val="EEECE1"/>
       </a:lt2>
       <a:accent1>
-        <a:srgbClr val="156082"/>
+        <a:srgbClr val="4F81BD"/>
       </a:accent1>
       <a:accent2>
-        <a:srgbClr val="E97132"/>
+        <a:srgbClr val="C0504D"/>
       </a:accent2>
       <a:accent3>
-        <a:srgbClr val="196B24"/>
+        <a:srgbClr val="9BBB59"/>
       </a:accent3>
       <a:accent4>
-        <a:srgbClr val="0F9ED5"/>
+        <a:srgbClr val="8064A2"/>
       </a:accent4>
       <a:accent5>
-        <a:srgbClr val="A02B93"/>
+        <a:srgbClr val="4BACC6"/>
       </a:accent5>
       <a:accent6>
-        <a:srgbClr val="4EA72E"/>
+        <a:srgbClr val="F79646"/>
       </a:accent6>
       <a:hlink>
-        <a:srgbClr val="467886"/>
+        <a:srgbClr val="0000FF"/>
       </a:hlink>
       <a:folHlink>
-        <a:srgbClr val="96607D"/>
+        <a:srgbClr val="800080"/>
       </a:folHlink>
     </a:clrScheme>
     <a:fontScheme name="Office">
       <a:majorFont>
-        <a:latin typeface="Aptos Display" panose="02110004020202020204"/>
+        <a:latin typeface="Calibri"/>
         <a:ea typeface=""/>
         <a:cs typeface=""/>
-        <a:font script="Jpan" typeface="游ゴシック Light"/>
+        <a:font script="Jpan" typeface="ＭＳ ゴシック"/>
         <a:font script="Hang" typeface="맑은 고딕"/>
-        <a:font script="Hans" typeface="等线 Light"/>
+        <a:font script="Hans" typeface="宋体"/>
         <a:font script="Hant" typeface="新細明體"/>
         <a:font script="Arab" typeface="Times New Roman"/>
         <a:font script="Hebr" typeface="Times New Roman"/>
@@ -31690,32 +32211,14 @@
         <a:font script="Mong" typeface="Mongolian Baiti"/>
         <a:font script="Viet" typeface="Times New Roman"/>
         <a:font script="Uigh" typeface="Microsoft Uighur"/>
-        <a:font script="Geor" typeface="Sylfaen"/>
-        <a:font script="Armn" typeface="Arial"/>
-        <a:font script="Bugi" typeface="Leelawadee UI"/>
-        <a:font script="Bopo" typeface="Microsoft JhengHei"/>
-        <a:font script="Java" typeface="Javanese Text"/>
-        <a:font script="Lisu" typeface="Segoe UI"/>
-        <a:font script="Mymr" typeface="Myanmar Text"/>
-        <a:font script="Nkoo" typeface="Ebrima"/>
-        <a:font script="Olck" typeface="Nirmala UI"/>
-        <a:font script="Osma" typeface="Ebrima"/>
-        <a:font script="Phag" typeface="Phagspa"/>
-        <a:font script="Syrn" typeface="Estrangelo Edessa"/>
-        <a:font script="Syrj" typeface="Estrangelo Edessa"/>
-        <a:font script="Syre" typeface="Estrangelo Edessa"/>
-        <a:font script="Sora" typeface="Nirmala UI"/>
-        <a:font script="Tale" typeface="Microsoft Tai Le"/>
-        <a:font script="Talu" typeface="Microsoft New Tai Lue"/>
-        <a:font script="Tfng" typeface="Ebrima"/>
       </a:majorFont>
       <a:minorFont>
-        <a:latin typeface="Aptos" panose="02110004020202020204"/>
+        <a:latin typeface="Cambria"/>
         <a:ea typeface=""/>
         <a:cs typeface=""/>
-        <a:font script="Jpan" typeface="游明朝"/>
+        <a:font script="Jpan" typeface="ＭＳ 明朝"/>
         <a:font script="Hang" typeface="맑은 고딕"/>
-        <a:font script="Hans" typeface="等线"/>
+        <a:font script="Hans" typeface="宋体"/>
         <a:font script="Hant" typeface="新細明體"/>
         <a:font script="Arab" typeface="Arial"/>
         <a:font script="Hebr" typeface="Arial"/>
@@ -31742,24 +32245,6 @@
         <a:font script="Mong" typeface="Mongolian Baiti"/>
         <a:font script="Viet" typeface="Arial"/>
         <a:font script="Uigh" typeface="Microsoft Uighur"/>
-        <a:font script="Geor" typeface="Sylfaen"/>
-        <a:font script="Armn" typeface="Arial"/>
-        <a:font script="Bugi" typeface="Leelawadee UI"/>
-        <a:font script="Bopo" typeface="Microsoft JhengHei"/>
-        <a:font script="Java" typeface="Javanese Text"/>
-        <a:font script="Lisu" typeface="Segoe UI"/>
-        <a:font script="Mymr" typeface="Myanmar Text"/>
-        <a:font script="Nkoo" typeface="Ebrima"/>
-        <a:font script="Olck" typeface="Nirmala UI"/>
-        <a:font script="Osma" typeface="Ebrima"/>
-        <a:font script="Phag" typeface="Phagspa"/>
-        <a:font script="Syrn" typeface="Estrangelo Edessa"/>
-        <a:font script="Syrj" typeface="Estrangelo Edessa"/>
-        <a:font script="Syre" typeface="Estrangelo Edessa"/>
-        <a:font script="Sora" typeface="Nirmala UI"/>
-        <a:font script="Tale" typeface="Microsoft Tai Le"/>
-        <a:font script="Talu" typeface="Microsoft New Tai Lue"/>
-        <a:font script="Tfng" typeface="Ebrima"/>
       </a:minorFont>
     </a:fontScheme>
     <a:fmtScheme name="Office">
@@ -31771,141 +32256,200 @@
           <a:gsLst>
             <a:gs pos="0">
               <a:schemeClr val="phClr">
-                <a:lumMod val="110000"/>
-                <a:satMod val="105000"/>
-                <a:tint val="67000"/>
+                <a:tint val="50000"/>
+                <a:satMod val="300000"/>
               </a:schemeClr>
             </a:gs>
-            <a:gs pos="50000">
+            <a:gs pos="35000">
               <a:schemeClr val="phClr">
-                <a:lumMod val="105000"/>
-                <a:satMod val="103000"/>
-                <a:tint val="73000"/>
+                <a:tint val="37000"/>
+                <a:satMod val="300000"/>
               </a:schemeClr>
             </a:gs>
             <a:gs pos="100000">
               <a:schemeClr val="phClr">
-                <a:lumMod val="105000"/>
-                <a:satMod val="109000"/>
-                <a:tint val="81000"/>
+                <a:tint val="15000"/>
+                <a:satMod val="350000"/>
               </a:schemeClr>
             </a:gs>
           </a:gsLst>
-          <a:lin ang="5400000" scaled="0"/>
+          <a:lin ang="16200000" scaled="1"/>
         </a:gradFill>
         <a:gradFill rotWithShape="1">
           <a:gsLst>
             <a:gs pos="0">
               <a:schemeClr val="phClr">
-                <a:satMod val="103000"/>
-                <a:lumMod val="102000"/>
-                <a:tint val="94000"/>
-              </a:schemeClr>
-            </a:gs>
-            <a:gs pos="50000">
-              <a:schemeClr val="phClr">
-                <a:satMod val="110000"/>
-                <a:lumMod val="100000"/>
+                <a:tint val="100000"/>
                 <a:shade val="100000"/>
+                <a:satMod val="130000"/>
               </a:schemeClr>
             </a:gs>
             <a:gs pos="100000">
               <a:schemeClr val="phClr">
-                <a:lumMod val="99000"/>
-                <a:satMod val="120000"/>
-                <a:shade val="78000"/>
+                <a:tint val="50000"/>
+                <a:shade val="100000"/>
+                <a:satMod val="350000"/>
               </a:schemeClr>
             </a:gs>
           </a:gsLst>
-          <a:lin ang="5400000" scaled="0"/>
+          <a:lin ang="16200000" scaled="0"/>
         </a:gradFill>
       </a:fillStyleLst>
       <a:lnStyleLst>
-        <a:ln w="6350" cap="flat" cmpd="sng" algn="ctr">
+        <a:ln w="9525" cap="flat" cmpd="sng" algn="ctr">
+          <a:solidFill>
+            <a:schemeClr val="phClr">
+              <a:shade val="95000"/>
+              <a:satMod val="105000"/>
+            </a:schemeClr>
+          </a:solidFill>
+          <a:prstDash val="solid"/>
+        </a:ln>
+        <a:ln w="25400" cap="flat" cmpd="sng" algn="ctr">
           <a:solidFill>
             <a:schemeClr val="phClr"/>
           </a:solidFill>
           <a:prstDash val="solid"/>
-          <a:miter lim="800000"/>
         </a:ln>
-        <a:ln w="12700" cap="flat" cmpd="sng" algn="ctr">
+        <a:ln w="38100" cap="flat" cmpd="sng" algn="ctr">
           <a:solidFill>
             <a:schemeClr val="phClr"/>
           </a:solidFill>
           <a:prstDash val="solid"/>
-          <a:miter lim="800000"/>
-        </a:ln>
-        <a:ln w="19050" cap="flat" cmpd="sng" algn="ctr">
-          <a:solidFill>
-            <a:schemeClr val="phClr"/>
-          </a:solidFill>
-          <a:prstDash val="solid"/>
-          <a:miter lim="800000"/>
         </a:ln>
       </a:lnStyleLst>
       <a:effectStyleLst>
         <a:effectStyle>
-          <a:effectLst/>
-        </a:effectStyle>
-        <a:effectStyle>
-          <a:effectLst/>
+          <a:effectLst>
+            <a:outerShdw blurRad="40000" dist="20000" dir="5400000" rotWithShape="0">
+              <a:srgbClr val="000000">
+                <a:alpha val="38000"/>
+              </a:srgbClr>
+            </a:outerShdw>
+          </a:effectLst>
         </a:effectStyle>
         <a:effectStyle>
           <a:effectLst>
-            <a:outerShdw blurRad="57150" dist="19050" dir="5400000" algn="ctr" rotWithShape="0">
+            <a:outerShdw blurRad="40000" dist="23000" dir="5400000" rotWithShape="0">
               <a:srgbClr val="000000">
-                <a:alpha val="63000"/>
+                <a:alpha val="35000"/>
               </a:srgbClr>
             </a:outerShdw>
           </a:effectLst>
+        </a:effectStyle>
+        <a:effectStyle>
+          <a:effectLst>
+            <a:outerShdw blurRad="40000" dist="23000" dir="5400000" rotWithShape="0">
+              <a:srgbClr val="000000">
+                <a:alpha val="35000"/>
+              </a:srgbClr>
+            </a:outerShdw>
+          </a:effectLst>
+          <a:scene3d>
+            <a:camera prst="orthographicFront">
+              <a:rot lat="0" lon="0" rev="0"/>
+            </a:camera>
+            <a:lightRig rig="threePt" dir="t">
+              <a:rot lat="0" lon="0" rev="1200000"/>
+            </a:lightRig>
+          </a:scene3d>
+          <a:sp3d>
+            <a:bevelT w="63500" h="25400"/>
+          </a:sp3d>
         </a:effectStyle>
       </a:effectStyleLst>
       <a:bgFillStyleLst>
         <a:solidFill>
           <a:schemeClr val="phClr"/>
         </a:solidFill>
-        <a:solidFill>
-          <a:schemeClr val="phClr">
-            <a:tint val="95000"/>
-            <a:satMod val="170000"/>
-          </a:schemeClr>
-        </a:solidFill>
         <a:gradFill rotWithShape="1">
           <a:gsLst>
             <a:gs pos="0">
               <a:schemeClr val="phClr">
-                <a:tint val="93000"/>
-                <a:satMod val="150000"/>
-                <a:shade val="98000"/>
-                <a:lumMod val="102000"/>
+                <a:tint val="40000"/>
+                <a:satMod val="350000"/>
               </a:schemeClr>
             </a:gs>
-            <a:gs pos="50000">
+            <a:gs pos="40000">
               <a:schemeClr val="phClr">
-                <a:tint val="98000"/>
-                <a:satMod val="130000"/>
-                <a:shade val="90000"/>
-                <a:lumMod val="103000"/>
+                <a:tint val="45000"/>
+                <a:shade val="99000"/>
+                <a:satMod val="350000"/>
               </a:schemeClr>
             </a:gs>
             <a:gs pos="100000">
               <a:schemeClr val="phClr">
-                <a:shade val="63000"/>
-                <a:satMod val="120000"/>
+                <a:shade val="20000"/>
+                <a:satMod val="255000"/>
               </a:schemeClr>
             </a:gs>
           </a:gsLst>
-          <a:lin ang="5400000" scaled="0"/>
+          <a:path path="circle">
+            <a:fillToRect l="50000" t="-80000" r="50000" b="180000"/>
+          </a:path>
+        </a:gradFill>
+        <a:gradFill rotWithShape="1">
+          <a:gsLst>
+            <a:gs pos="0">
+              <a:schemeClr val="phClr">
+                <a:tint val="80000"/>
+                <a:satMod val="300000"/>
+              </a:schemeClr>
+            </a:gs>
+            <a:gs pos="100000">
+              <a:schemeClr val="phClr">
+                <a:shade val="30000"/>
+                <a:satMod val="200000"/>
+              </a:schemeClr>
+            </a:gs>
+          </a:gsLst>
+          <a:path path="circle">
+            <a:fillToRect l="50000" t="50000" r="50000" b="50000"/>
+          </a:path>
         </a:gradFill>
       </a:bgFillStyleLst>
     </a:fmtScheme>
   </a:themeElements>
-  <a:objectDefaults/>
+  <a:objectDefaults>
+    <a:spDef>
+      <a:spPr/>
+      <a:bodyPr/>
+      <a:lstStyle/>
+      <a:style>
+        <a:lnRef idx="1">
+          <a:schemeClr val="accent1"/>
+        </a:lnRef>
+        <a:fillRef idx="3">
+          <a:schemeClr val="accent1"/>
+        </a:fillRef>
+        <a:effectRef idx="2">
+          <a:schemeClr val="accent1"/>
+        </a:effectRef>
+        <a:fontRef idx="minor">
+          <a:schemeClr val="lt1"/>
+        </a:fontRef>
+      </a:style>
+    </a:spDef>
+    <a:lnDef>
+      <a:spPr/>
+      <a:bodyPr/>
+      <a:lstStyle/>
+      <a:style>
+        <a:lnRef idx="2">
+          <a:schemeClr val="accent1"/>
+        </a:lnRef>
+        <a:fillRef idx="0">
+          <a:schemeClr val="accent1"/>
+        </a:fillRef>
+        <a:effectRef idx="1">
+          <a:schemeClr val="accent1"/>
+        </a:effectRef>
+        <a:fontRef idx="minor">
+          <a:schemeClr val="tx1"/>
+        </a:fontRef>
+      </a:style>
+    </a:lnDef>
+  </a:objectDefaults>
   <a:extraClrSchemeLst/>
-  <a:extLst>
-    <a:ext uri="{05A4C25C-085E-4340-85A3-A5531E510DB2}">
-      <thm15:themeFamily xmlns:thm15="http://schemas.microsoft.com/office/thememl/2012/main" name="Office Theme" id="{2E142A2C-CD16-42D6-873A-C26D2A0506FA}" vid="{1BDDFF52-6CD6-40A5-AB3C-68EB2F1E4D0A}"/>
-    </a:ext>
-  </a:extLst>
 </a:theme>
 </file>
</xml_diff>